<commit_message>
add paper async runtime design, 10500 words now
</commit_message>
<xml_diff>
--- a/report/paper/paper.docx
+++ b/report/paper/paper.docx
@@ -13846,7 +13846,7 @@
         </w:rPr>
         <w:lastRenderedPageBreak/>
         <w:drawing>
-          <wp:inline distT="0" distB="0" distL="0" distR="0" wp14:anchorId="4A85A6F7" wp14:editId="0AA4E858">
+          <wp:inline distT="0" distB="0" distL="0" distR="0" wp14:anchorId="4A85A6F7" wp14:editId="376CB273">
             <wp:extent cx="3215640" cy="2945675"/>
             <wp:effectExtent l="0" t="0" r="3810" b="0"/>
             <wp:docPr id="1377993150" name="图片 2" descr="Interrupt handling"/>
@@ -13900,15 +13900,11 @@
         <w:jc w:val="center"/>
         <w:rPr>
           <w:rFonts w:ascii="宋体" w:eastAsia="宋体" w:hAnsi="宋体"/>
-          <w:sz w:val="24"/>
-          <w:szCs w:val="24"/>
-        </w:rPr>
-      </w:pPr>
-      <w:r>
-        <w:rPr>
-          <w:rFonts w:ascii="宋体" w:eastAsia="宋体" w:hAnsi="宋体" w:hint="eastAsia"/>
-          <w:sz w:val="24"/>
-          <w:szCs w:val="24"/>
+        </w:rPr>
+      </w:pPr>
+      <w:r>
+        <w:rPr>
+          <w:rFonts w:ascii="宋体" w:eastAsia="宋体" w:hAnsi="宋体" w:hint="eastAsia"/>
         </w:rPr>
         <w:t>图2-2 Embassy处理中断的响应机制</w:t>
       </w:r>
@@ -16767,7 +16763,19 @@
               <w:rPr>
                 <w:rFonts w:hint="eastAsia"/>
               </w:rPr>
-              <w:t>使能发送器保持寄存器空终端。0=禁用；1=启用</w:t>
+              <w:t>使能发送器保持寄存器空</w:t>
+            </w:r>
+            <w:r>
+              <w:rPr>
+                <w:rFonts w:hint="eastAsia"/>
+              </w:rPr>
+              <w:t>中断</w:t>
+            </w:r>
+            <w:r>
+              <w:rPr>
+                <w:rFonts w:hint="eastAsia"/>
+              </w:rPr>
+              <w:t>。0=禁用；1=启用</w:t>
             </w:r>
           </w:p>
         </w:tc>
@@ -17779,6 +17787,12 @@
         <w:rPr>
           <w:rFonts w:hint="eastAsia"/>
         </w:rPr>
+        <w:t>驱动的</w:t>
+      </w:r>
+      <w:r>
+        <w:rPr>
+          <w:rFonts w:hint="eastAsia"/>
+        </w:rPr>
         <w:t>整体架构设计</w:t>
       </w:r>
       <w:bookmarkEnd w:id="42"/>
@@ -17786,22 +17800,330 @@
     <w:p>
       <w:pPr>
         <w:spacing w:line="440" w:lineRule="exact"/>
+        <w:ind w:firstLine="420"/>
         <w:rPr>
           <w:rFonts w:ascii="宋体" w:eastAsia="宋体" w:hAnsi="宋体"/>
           <w:sz w:val="24"/>
           <w:szCs w:val="24"/>
         </w:rPr>
       </w:pPr>
-    </w:p>
-    <w:p>
-      <w:pPr>
+      <w:r>
+        <w:rPr>
+          <w:rFonts w:ascii="宋体" w:eastAsia="宋体" w:hAnsi="宋体" w:hint="eastAsia"/>
+          <w:sz w:val="24"/>
+          <w:szCs w:val="24"/>
+        </w:rPr>
+        <w:t>本研究开发的异步串口驱动的整体代码结构如图3-1所示。在</w:t>
+      </w:r>
+      <w:proofErr w:type="spellStart"/>
+      <w:r>
+        <w:rPr>
+          <w:rFonts w:ascii="宋体" w:eastAsia="宋体" w:hAnsi="宋体" w:hint="eastAsia"/>
+          <w:sz w:val="24"/>
+          <w:szCs w:val="24"/>
+        </w:rPr>
+        <w:t>src</w:t>
+      </w:r>
+      <w:proofErr w:type="spellEnd"/>
+      <w:r>
+        <w:rPr>
+          <w:rFonts w:ascii="宋体" w:eastAsia="宋体" w:hAnsi="宋体" w:hint="eastAsia"/>
+          <w:sz w:val="24"/>
+          <w:szCs w:val="24"/>
+        </w:rPr>
+        <w:t>目录下的.</w:t>
+      </w:r>
+      <w:proofErr w:type="spellStart"/>
+      <w:r>
+        <w:rPr>
+          <w:rFonts w:ascii="宋体" w:eastAsia="宋体" w:hAnsi="宋体" w:hint="eastAsia"/>
+          <w:sz w:val="24"/>
+          <w:szCs w:val="24"/>
+        </w:rPr>
+        <w:t>rs</w:t>
+      </w:r>
+      <w:proofErr w:type="spellEnd"/>
+      <w:r>
+        <w:rPr>
+          <w:rFonts w:ascii="宋体" w:eastAsia="宋体" w:hAnsi="宋体" w:hint="eastAsia"/>
+          <w:sz w:val="24"/>
+          <w:szCs w:val="24"/>
+        </w:rPr>
+        <w:t>文件的作用分别为：</w:t>
+      </w:r>
+    </w:p>
+    <w:p>
+      <w:pPr>
+        <w:pStyle w:val="a9"/>
+        <w:numPr>
+          <w:ilvl w:val="0"/>
+          <w:numId w:val="32"/>
+        </w:numPr>
         <w:spacing w:line="440" w:lineRule="exact"/>
+        <w:ind w:firstLineChars="0"/>
         <w:rPr>
           <w:rFonts w:ascii="宋体" w:eastAsia="宋体" w:hAnsi="宋体"/>
           <w:sz w:val="24"/>
           <w:szCs w:val="24"/>
         </w:rPr>
       </w:pPr>
+      <w:r>
+        <w:rPr>
+          <w:rFonts w:ascii="宋体" w:eastAsia="宋体" w:hAnsi="宋体" w:hint="eastAsia"/>
+          <w:sz w:val="24"/>
+          <w:szCs w:val="24"/>
+        </w:rPr>
+        <w:t>lib.rs：标识该crate是一个lib库，并声明各个子模块；</w:t>
+      </w:r>
+    </w:p>
+    <w:p>
+      <w:pPr>
+        <w:pStyle w:val="a9"/>
+        <w:numPr>
+          <w:ilvl w:val="0"/>
+          <w:numId w:val="32"/>
+        </w:numPr>
+        <w:spacing w:line="440" w:lineRule="exact"/>
+        <w:ind w:firstLineChars="0"/>
+        <w:rPr>
+          <w:rFonts w:ascii="宋体" w:eastAsia="宋体" w:hAnsi="宋体"/>
+          <w:sz w:val="24"/>
+          <w:szCs w:val="24"/>
+        </w:rPr>
+      </w:pPr>
+      <w:r>
+        <w:rPr>
+          <w:rFonts w:ascii="宋体" w:eastAsia="宋体" w:hAnsi="宋体" w:hint="eastAsia"/>
+          <w:sz w:val="24"/>
+          <w:szCs w:val="24"/>
+        </w:rPr>
+        <w:t>serial.rs：定义同步串口驱动</w:t>
+      </w:r>
+      <w:proofErr w:type="spellStart"/>
+      <w:r>
+        <w:rPr>
+          <w:rFonts w:ascii="宋体" w:eastAsia="宋体" w:hAnsi="宋体" w:hint="eastAsia"/>
+          <w:sz w:val="24"/>
+          <w:szCs w:val="24"/>
+        </w:rPr>
+        <w:t>BufferedSerial</w:t>
+      </w:r>
+      <w:proofErr w:type="spellEnd"/>
+      <w:r>
+        <w:rPr>
+          <w:rFonts w:ascii="宋体" w:eastAsia="宋体" w:hAnsi="宋体" w:hint="eastAsia"/>
+          <w:sz w:val="24"/>
+          <w:szCs w:val="24"/>
+        </w:rPr>
+        <w:t>和异步串口驱动</w:t>
+      </w:r>
+      <w:proofErr w:type="spellStart"/>
+      <w:r>
+        <w:rPr>
+          <w:rFonts w:ascii="宋体" w:eastAsia="宋体" w:hAnsi="宋体" w:hint="eastAsia"/>
+          <w:sz w:val="24"/>
+          <w:szCs w:val="24"/>
+        </w:rPr>
+        <w:t>AsyncSerial</w:t>
+      </w:r>
+      <w:proofErr w:type="spellEnd"/>
+      <w:r>
+        <w:rPr>
+          <w:rFonts w:ascii="宋体" w:eastAsia="宋体" w:hAnsi="宋体" w:hint="eastAsia"/>
+          <w:sz w:val="24"/>
+          <w:szCs w:val="24"/>
+        </w:rPr>
+        <w:t>的数据结构，并为串口的异步读写任务</w:t>
+      </w:r>
+      <w:proofErr w:type="spellStart"/>
+      <w:r>
+        <w:rPr>
+          <w:rFonts w:ascii="宋体" w:eastAsia="宋体" w:hAnsi="宋体" w:hint="eastAsia"/>
+          <w:sz w:val="24"/>
+          <w:szCs w:val="24"/>
+        </w:rPr>
+        <w:t>SerialReadFuture</w:t>
+      </w:r>
+      <w:proofErr w:type="spellEnd"/>
+      <w:r>
+        <w:rPr>
+          <w:rFonts w:ascii="宋体" w:eastAsia="宋体" w:hAnsi="宋体" w:hint="eastAsia"/>
+          <w:sz w:val="24"/>
+          <w:szCs w:val="24"/>
+        </w:rPr>
+        <w:t>和</w:t>
+      </w:r>
+      <w:proofErr w:type="spellStart"/>
+      <w:r>
+        <w:rPr>
+          <w:rFonts w:ascii="宋体" w:eastAsia="宋体" w:hAnsi="宋体" w:hint="eastAsia"/>
+          <w:sz w:val="24"/>
+          <w:szCs w:val="24"/>
+        </w:rPr>
+        <w:t>SerialWriteFuture</w:t>
+      </w:r>
+      <w:proofErr w:type="spellEnd"/>
+      <w:r>
+        <w:rPr>
+          <w:rFonts w:ascii="宋体" w:eastAsia="宋体" w:hAnsi="宋体" w:hint="eastAsia"/>
+          <w:sz w:val="24"/>
+          <w:szCs w:val="24"/>
+        </w:rPr>
+        <w:t>实现Future特征；</w:t>
+      </w:r>
+    </w:p>
+    <w:p>
+      <w:pPr>
+        <w:pStyle w:val="a9"/>
+        <w:numPr>
+          <w:ilvl w:val="0"/>
+          <w:numId w:val="32"/>
+        </w:numPr>
+        <w:spacing w:line="440" w:lineRule="exact"/>
+        <w:ind w:firstLineChars="0"/>
+        <w:rPr>
+          <w:rFonts w:ascii="宋体" w:eastAsia="宋体" w:hAnsi="宋体"/>
+          <w:sz w:val="24"/>
+          <w:szCs w:val="24"/>
+        </w:rPr>
+      </w:pPr>
+      <w:r>
+        <w:rPr>
+          <w:rFonts w:ascii="宋体" w:eastAsia="宋体" w:hAnsi="宋体" w:hint="eastAsia"/>
+          <w:sz w:val="24"/>
+          <w:szCs w:val="24"/>
+        </w:rPr>
+        <w:t>task.rs和waker.rs：定义与异步运行</w:t>
+      </w:r>
+      <w:proofErr w:type="gramStart"/>
+      <w:r>
+        <w:rPr>
+          <w:rFonts w:ascii="宋体" w:eastAsia="宋体" w:hAnsi="宋体" w:hint="eastAsia"/>
+          <w:sz w:val="24"/>
+          <w:szCs w:val="24"/>
+        </w:rPr>
+        <w:t>时相关</w:t>
+      </w:r>
+      <w:proofErr w:type="gramEnd"/>
+      <w:r>
+        <w:rPr>
+          <w:rFonts w:ascii="宋体" w:eastAsia="宋体" w:hAnsi="宋体" w:hint="eastAsia"/>
+          <w:sz w:val="24"/>
+          <w:szCs w:val="24"/>
+        </w:rPr>
+        <w:t>的数据结构，包括对读写任务</w:t>
+      </w:r>
+      <w:r>
+        <w:rPr>
+          <w:rFonts w:ascii="宋体" w:eastAsia="宋体" w:hAnsi="宋体" w:hint="eastAsia"/>
+          <w:sz w:val="24"/>
+          <w:szCs w:val="24"/>
+        </w:rPr>
+        <w:lastRenderedPageBreak/>
+        <w:t>Task、执行器Executor、唤醒器</w:t>
+      </w:r>
+      <w:proofErr w:type="spellStart"/>
+      <w:r>
+        <w:rPr>
+          <w:rFonts w:ascii="宋体" w:eastAsia="宋体" w:hAnsi="宋体" w:hint="eastAsia"/>
+          <w:sz w:val="24"/>
+          <w:szCs w:val="24"/>
+        </w:rPr>
+        <w:t>waker</w:t>
+      </w:r>
+      <w:proofErr w:type="spellEnd"/>
+      <w:r>
+        <w:rPr>
+          <w:rFonts w:ascii="宋体" w:eastAsia="宋体" w:hAnsi="宋体" w:hint="eastAsia"/>
+          <w:sz w:val="24"/>
+          <w:szCs w:val="24"/>
+        </w:rPr>
+        <w:t>等数据结构</w:t>
+      </w:r>
+      <w:r>
+        <w:rPr>
+          <w:rFonts w:ascii="宋体" w:eastAsia="宋体" w:hAnsi="宋体" w:hint="eastAsia"/>
+          <w:sz w:val="24"/>
+          <w:szCs w:val="24"/>
+        </w:rPr>
+        <w:t>。</w:t>
+      </w:r>
+    </w:p>
+    <w:p>
+      <w:pPr>
+        <w:jc w:val="center"/>
+        <w:rPr>
+          <w:rFonts w:ascii="宋体" w:eastAsia="宋体" w:hAnsi="宋体"/>
+          <w:sz w:val="24"/>
+          <w:szCs w:val="24"/>
+        </w:rPr>
+      </w:pPr>
+      <w:r>
+        <w:rPr>
+          <w:noProof/>
+        </w:rPr>
+        <w:drawing>
+          <wp:inline distT="0" distB="0" distL="0" distR="0" wp14:anchorId="2D7E29CA" wp14:editId="5C15F503">
+            <wp:extent cx="1813560" cy="2271792"/>
+            <wp:effectExtent l="0" t="0" r="0" b="0"/>
+            <wp:docPr id="175537068" name="图片 1"/>
+            <wp:cNvGraphicFramePr>
+              <a:graphicFrameLocks xmlns:a="http://schemas.openxmlformats.org/drawingml/2006/main" noChangeAspect="1"/>
+            </wp:cNvGraphicFramePr>
+            <a:graphic xmlns:a="http://schemas.openxmlformats.org/drawingml/2006/main">
+              <a:graphicData uri="http://schemas.openxmlformats.org/drawingml/2006/picture">
+                <pic:pic xmlns:pic="http://schemas.openxmlformats.org/drawingml/2006/picture">
+                  <pic:nvPicPr>
+                    <pic:cNvPr id="175537068" name=""/>
+                    <pic:cNvPicPr/>
+                  </pic:nvPicPr>
+                  <pic:blipFill>
+                    <a:blip r:embed="rId15"/>
+                    <a:stretch>
+                      <a:fillRect/>
+                    </a:stretch>
+                  </pic:blipFill>
+                  <pic:spPr>
+                    <a:xfrm>
+                      <a:off x="0" y="0"/>
+                      <a:ext cx="1820985" cy="2281093"/>
+                    </a:xfrm>
+                    <a:prstGeom prst="rect">
+                      <a:avLst/>
+                    </a:prstGeom>
+                  </pic:spPr>
+                </pic:pic>
+              </a:graphicData>
+            </a:graphic>
+          </wp:inline>
+        </w:drawing>
+      </w:r>
+    </w:p>
+    <w:p>
+      <w:pPr>
+        <w:jc w:val="center"/>
+        <w:rPr>
+          <w:rFonts w:ascii="宋体" w:eastAsia="宋体" w:hAnsi="宋体"/>
+        </w:rPr>
+      </w:pPr>
+      <w:r>
+        <w:rPr>
+          <w:rFonts w:ascii="宋体" w:eastAsia="宋体" w:hAnsi="宋体" w:hint="eastAsia"/>
+        </w:rPr>
+        <w:t>图3-1 驱动</w:t>
+      </w:r>
+      <w:r>
+        <w:rPr>
+          <w:rFonts w:ascii="宋体" w:eastAsia="宋体" w:hAnsi="宋体" w:hint="eastAsia"/>
+        </w:rPr>
+        <w:t>的整体</w:t>
+      </w:r>
+      <w:r>
+        <w:rPr>
+          <w:rFonts w:ascii="宋体" w:eastAsia="宋体" w:hAnsi="宋体" w:hint="eastAsia"/>
+        </w:rPr>
+        <w:t>代码结构</w:t>
+      </w:r>
     </w:p>
     <w:p>
       <w:pPr>
@@ -17820,22 +18142,1907 @@
     <w:p>
       <w:pPr>
         <w:spacing w:line="440" w:lineRule="exact"/>
+        <w:ind w:firstLine="420"/>
         <w:rPr>
           <w:rFonts w:ascii="宋体" w:eastAsia="宋体" w:hAnsi="宋体"/>
           <w:sz w:val="24"/>
           <w:szCs w:val="24"/>
         </w:rPr>
       </w:pPr>
+      <w:r>
+        <w:rPr>
+          <w:rFonts w:ascii="宋体" w:eastAsia="宋体" w:hAnsi="宋体" w:hint="eastAsia"/>
+          <w:sz w:val="24"/>
+          <w:szCs w:val="24"/>
+        </w:rPr>
+        <w:t>本研究开发的异步串口驱动</w:t>
+      </w:r>
+      <w:r>
+        <w:rPr>
+          <w:rFonts w:ascii="宋体" w:eastAsia="宋体" w:hAnsi="宋体" w:hint="eastAsia"/>
+          <w:sz w:val="24"/>
+          <w:szCs w:val="24"/>
+        </w:rPr>
+        <w:t>使用了自行设计和实现的</w:t>
+      </w:r>
+      <w:r>
+        <w:rPr>
+          <w:rFonts w:ascii="宋体" w:eastAsia="宋体" w:hAnsi="宋体" w:hint="eastAsia"/>
+          <w:sz w:val="24"/>
+          <w:szCs w:val="24"/>
+        </w:rPr>
+        <w:t>异步</w:t>
+      </w:r>
+      <w:r>
+        <w:rPr>
+          <w:rFonts w:ascii="宋体" w:eastAsia="宋体" w:hAnsi="宋体" w:hint="eastAsia"/>
+          <w:sz w:val="24"/>
+          <w:szCs w:val="24"/>
+        </w:rPr>
+        <w:t>运行时</w:t>
+      </w:r>
+      <w:r>
+        <w:rPr>
+          <w:rFonts w:ascii="宋体" w:eastAsia="宋体" w:hAnsi="宋体" w:hint="eastAsia"/>
+          <w:sz w:val="24"/>
+          <w:szCs w:val="24"/>
+        </w:rPr>
+        <w:t>。</w:t>
+      </w:r>
+      <w:r>
+        <w:rPr>
+          <w:rFonts w:ascii="宋体" w:eastAsia="宋体" w:hAnsi="宋体" w:hint="eastAsia"/>
+          <w:sz w:val="24"/>
+          <w:szCs w:val="24"/>
+        </w:rPr>
+        <w:t>为了使得</w:t>
+      </w:r>
+      <w:r>
+        <w:rPr>
+          <w:rFonts w:ascii="宋体" w:eastAsia="宋体" w:hAnsi="宋体" w:hint="eastAsia"/>
+          <w:sz w:val="24"/>
+          <w:szCs w:val="24"/>
+        </w:rPr>
+        <w:t>该运行时</w:t>
+      </w:r>
+      <w:r>
+        <w:rPr>
+          <w:rFonts w:ascii="宋体" w:eastAsia="宋体" w:hAnsi="宋体" w:hint="eastAsia"/>
+          <w:sz w:val="24"/>
+          <w:szCs w:val="24"/>
+        </w:rPr>
+        <w:t>能够达到更高的效率，我们的实现</w:t>
+      </w:r>
+      <w:r>
+        <w:rPr>
+          <w:rFonts w:ascii="宋体" w:eastAsia="宋体" w:hAnsi="宋体" w:hint="eastAsia"/>
+          <w:sz w:val="24"/>
+          <w:szCs w:val="24"/>
+        </w:rPr>
+        <w:t>参考了Embassy</w:t>
+      </w:r>
+      <w:r>
+        <w:rPr>
+          <w:rFonts w:ascii="宋体" w:eastAsia="宋体" w:hAnsi="宋体" w:hint="eastAsia"/>
+          <w:sz w:val="24"/>
+          <w:szCs w:val="24"/>
+        </w:rPr>
+        <w:t>中的</w:t>
+      </w:r>
+      <w:r>
+        <w:rPr>
+          <w:rFonts w:ascii="宋体" w:eastAsia="宋体" w:hAnsi="宋体" w:hint="eastAsia"/>
+          <w:sz w:val="24"/>
+          <w:szCs w:val="24"/>
+        </w:rPr>
+        <w:t>异步运行时设计，采用了事件驱动的形式</w:t>
+      </w:r>
+      <w:r>
+        <w:rPr>
+          <w:rFonts w:ascii="宋体" w:eastAsia="宋体" w:hAnsi="宋体" w:hint="eastAsia"/>
+          <w:sz w:val="24"/>
+          <w:szCs w:val="24"/>
+        </w:rPr>
+        <w:t>。</w:t>
+      </w:r>
     </w:p>
     <w:p>
       <w:pPr>
         <w:spacing w:line="440" w:lineRule="exact"/>
+        <w:ind w:firstLine="420"/>
         <w:rPr>
           <w:rFonts w:ascii="宋体" w:eastAsia="宋体" w:hAnsi="宋体"/>
           <w:sz w:val="24"/>
           <w:szCs w:val="24"/>
         </w:rPr>
       </w:pPr>
+      <w:r>
+        <w:rPr>
+          <w:rFonts w:ascii="宋体" w:eastAsia="宋体" w:hAnsi="宋体" w:hint="eastAsia"/>
+          <w:sz w:val="24"/>
+          <w:szCs w:val="24"/>
+        </w:rPr>
+        <w:t>以下</w:t>
+      </w:r>
+      <w:r>
+        <w:rPr>
+          <w:rFonts w:ascii="宋体" w:eastAsia="宋体" w:hAnsi="宋体" w:hint="eastAsia"/>
+          <w:sz w:val="24"/>
+          <w:szCs w:val="24"/>
+        </w:rPr>
+        <w:t>是有关Task，</w:t>
+      </w:r>
+      <w:proofErr w:type="spellStart"/>
+      <w:r>
+        <w:rPr>
+          <w:rFonts w:ascii="宋体" w:eastAsia="宋体" w:hAnsi="宋体" w:hint="eastAsia"/>
+          <w:sz w:val="24"/>
+          <w:szCs w:val="24"/>
+        </w:rPr>
+        <w:t>TaskRef</w:t>
+      </w:r>
+      <w:proofErr w:type="spellEnd"/>
+      <w:r>
+        <w:rPr>
+          <w:rFonts w:ascii="宋体" w:eastAsia="宋体" w:hAnsi="宋体" w:hint="eastAsia"/>
+          <w:sz w:val="24"/>
+          <w:szCs w:val="24"/>
+        </w:rPr>
+        <w:t>以及Executor</w:t>
+      </w:r>
+      <w:r>
+        <w:rPr>
+          <w:rFonts w:ascii="宋体" w:eastAsia="宋体" w:hAnsi="宋体" w:hint="eastAsia"/>
+          <w:sz w:val="24"/>
+          <w:szCs w:val="24"/>
+        </w:rPr>
+        <w:t>的</w:t>
+      </w:r>
+      <w:r>
+        <w:rPr>
+          <w:rFonts w:ascii="宋体" w:eastAsia="宋体" w:hAnsi="宋体" w:hint="eastAsia"/>
+          <w:sz w:val="24"/>
+          <w:szCs w:val="24"/>
+        </w:rPr>
+        <w:t>相关数据</w:t>
+      </w:r>
+      <w:r>
+        <w:rPr>
+          <w:rFonts w:ascii="宋体" w:eastAsia="宋体" w:hAnsi="宋体" w:hint="eastAsia"/>
+          <w:sz w:val="24"/>
+          <w:szCs w:val="24"/>
+        </w:rPr>
+        <w:t>结构的定义</w:t>
+      </w:r>
+      <w:r>
+        <w:rPr>
+          <w:rFonts w:ascii="宋体" w:eastAsia="宋体" w:hAnsi="宋体" w:hint="eastAsia"/>
+          <w:sz w:val="24"/>
+          <w:szCs w:val="24"/>
+        </w:rPr>
+        <w:t>：</w:t>
+      </w:r>
+    </w:p>
+    <w:p>
+      <w:pPr>
+        <w:widowControl/>
+        <w:numPr>
+          <w:ilvl w:val="0"/>
+          <w:numId w:val="31"/>
+        </w:numPr>
+        <w:pBdr>
+          <w:left w:val="single" w:sz="18" w:space="0" w:color="6CE26C"/>
+        </w:pBdr>
+        <w:shd w:val="clear" w:color="auto" w:fill="F8F8F8"/>
+        <w:spacing w:line="270" w:lineRule="atLeast"/>
+        <w:ind w:left="1395"/>
+        <w:jc w:val="left"/>
+        <w:rPr>
+          <w:rFonts w:ascii="Consolas" w:eastAsia="宋体" w:hAnsi="Consolas" w:cs="宋体"/>
+          <w:color w:val="5C5C5C"/>
+          <w:kern w:val="0"/>
+        </w:rPr>
+      </w:pPr>
+      <w:r>
+        <w:rPr>
+          <w:rFonts w:ascii="Consolas" w:eastAsia="宋体" w:hAnsi="Consolas" w:cs="宋体"/>
+          <w:color w:val="A626A4"/>
+          <w:kern w:val="0"/>
+        </w:rPr>
+        <w:t>pub</w:t>
+      </w:r>
+      <w:r>
+        <w:rPr>
+          <w:rFonts w:ascii="Consolas" w:eastAsia="宋体" w:hAnsi="Consolas" w:cs="宋体"/>
+          <w:color w:val="5C5C5C"/>
+          <w:kern w:val="0"/>
+        </w:rPr>
+        <w:t> </w:t>
+      </w:r>
+      <w:r>
+        <w:rPr>
+          <w:rFonts w:ascii="Consolas" w:eastAsia="宋体" w:hAnsi="Consolas" w:cs="宋体"/>
+          <w:color w:val="A626A4"/>
+          <w:kern w:val="0"/>
+        </w:rPr>
+        <w:t>struct</w:t>
+      </w:r>
+      <w:r>
+        <w:rPr>
+          <w:rFonts w:ascii="Consolas" w:eastAsia="宋体" w:hAnsi="Consolas" w:cs="宋体"/>
+          <w:color w:val="5C5C5C"/>
+          <w:kern w:val="0"/>
+        </w:rPr>
+        <w:t> </w:t>
+      </w:r>
+      <w:r>
+        <w:rPr>
+          <w:rFonts w:ascii="Consolas" w:eastAsia="宋体" w:hAnsi="Consolas" w:cs="宋体"/>
+          <w:color w:val="C18401"/>
+          <w:kern w:val="0"/>
+        </w:rPr>
+        <w:t>Task</w:t>
+      </w:r>
+      <w:r>
+        <w:rPr>
+          <w:rFonts w:ascii="Consolas" w:eastAsia="宋体" w:hAnsi="Consolas" w:cs="宋体"/>
+          <w:color w:val="5C5C5C"/>
+          <w:kern w:val="0"/>
+        </w:rPr>
+        <w:t> {</w:t>
+      </w:r>
+    </w:p>
+    <w:p>
+      <w:pPr>
+        <w:widowControl/>
+        <w:numPr>
+          <w:ilvl w:val="0"/>
+          <w:numId w:val="31"/>
+        </w:numPr>
+        <w:pBdr>
+          <w:left w:val="single" w:sz="18" w:space="0" w:color="6CE26C"/>
+        </w:pBdr>
+        <w:shd w:val="clear" w:color="auto" w:fill="FFFFFF"/>
+        <w:spacing w:line="270" w:lineRule="atLeast"/>
+        <w:ind w:left="1395"/>
+        <w:jc w:val="left"/>
+        <w:rPr>
+          <w:rFonts w:ascii="Consolas" w:eastAsia="宋体" w:hAnsi="Consolas" w:cs="宋体"/>
+          <w:color w:val="5C5C5C"/>
+          <w:kern w:val="0"/>
+        </w:rPr>
+      </w:pPr>
+      <w:r>
+        <w:rPr>
+          <w:rFonts w:ascii="Consolas" w:eastAsia="宋体" w:hAnsi="Consolas" w:cs="宋体"/>
+          <w:color w:val="5C5C5C"/>
+          <w:kern w:val="0"/>
+        </w:rPr>
+        <w:t>    </w:t>
+      </w:r>
+      <w:r>
+        <w:rPr>
+          <w:rFonts w:ascii="Consolas" w:eastAsia="宋体" w:hAnsi="Consolas" w:cs="宋体"/>
+          <w:i/>
+          <w:iCs/>
+          <w:color w:val="A0A1A7"/>
+          <w:kern w:val="0"/>
+        </w:rPr>
+        <w:t>/// detail value shown in '</w:t>
+      </w:r>
+      <w:proofErr w:type="spellStart"/>
+      <w:r>
+        <w:rPr>
+          <w:rFonts w:ascii="Consolas" w:eastAsia="宋体" w:hAnsi="Consolas" w:cs="宋体"/>
+          <w:i/>
+          <w:iCs/>
+          <w:color w:val="A0A1A7"/>
+          <w:kern w:val="0"/>
+        </w:rPr>
+        <w:t>TaskRef</w:t>
+      </w:r>
+      <w:proofErr w:type="spellEnd"/>
+      <w:r>
+        <w:rPr>
+          <w:rFonts w:ascii="Consolas" w:eastAsia="宋体" w:hAnsi="Consolas" w:cs="宋体"/>
+          <w:i/>
+          <w:iCs/>
+          <w:color w:val="A0A1A7"/>
+          <w:kern w:val="0"/>
+        </w:rPr>
+        <w:t>'</w:t>
+      </w:r>
+    </w:p>
+    <w:p>
+      <w:pPr>
+        <w:widowControl/>
+        <w:numPr>
+          <w:ilvl w:val="0"/>
+          <w:numId w:val="31"/>
+        </w:numPr>
+        <w:pBdr>
+          <w:left w:val="single" w:sz="18" w:space="0" w:color="6CE26C"/>
+        </w:pBdr>
+        <w:shd w:val="clear" w:color="auto" w:fill="F8F8F8"/>
+        <w:spacing w:line="270" w:lineRule="atLeast"/>
+        <w:ind w:left="1395"/>
+        <w:jc w:val="left"/>
+        <w:rPr>
+          <w:rFonts w:ascii="Consolas" w:eastAsia="宋体" w:hAnsi="Consolas" w:cs="宋体"/>
+          <w:color w:val="5C5C5C"/>
+          <w:kern w:val="0"/>
+        </w:rPr>
+      </w:pPr>
+      <w:r>
+        <w:rPr>
+          <w:rFonts w:ascii="Consolas" w:eastAsia="宋体" w:hAnsi="Consolas" w:cs="宋体"/>
+          <w:color w:val="5C5C5C"/>
+          <w:kern w:val="0"/>
+        </w:rPr>
+        <w:t>    </w:t>
+      </w:r>
+      <w:r>
+        <w:rPr>
+          <w:rFonts w:ascii="Consolas" w:eastAsia="宋体" w:hAnsi="Consolas" w:cs="宋体"/>
+          <w:color w:val="A626A4"/>
+          <w:kern w:val="0"/>
+        </w:rPr>
+        <w:t>pub</w:t>
+      </w:r>
+      <w:r>
+        <w:rPr>
+          <w:rFonts w:ascii="Consolas" w:eastAsia="宋体" w:hAnsi="Consolas" w:cs="宋体"/>
+          <w:color w:val="5C5C5C"/>
+          <w:kern w:val="0"/>
+        </w:rPr>
+        <w:t>(</w:t>
+      </w:r>
+      <w:r>
+        <w:rPr>
+          <w:rFonts w:ascii="Consolas" w:eastAsia="宋体" w:hAnsi="Consolas" w:cs="宋体"/>
+          <w:color w:val="A626A4"/>
+          <w:kern w:val="0"/>
+        </w:rPr>
+        <w:t>crate</w:t>
+      </w:r>
+      <w:r>
+        <w:rPr>
+          <w:rFonts w:ascii="Consolas" w:eastAsia="宋体" w:hAnsi="Consolas" w:cs="宋体"/>
+          <w:color w:val="5C5C5C"/>
+          <w:kern w:val="0"/>
+        </w:rPr>
+        <w:t>) state: AtomicU32,</w:t>
+      </w:r>
+    </w:p>
+    <w:p>
+      <w:pPr>
+        <w:widowControl/>
+        <w:numPr>
+          <w:ilvl w:val="0"/>
+          <w:numId w:val="31"/>
+        </w:numPr>
+        <w:pBdr>
+          <w:left w:val="single" w:sz="18" w:space="0" w:color="6CE26C"/>
+        </w:pBdr>
+        <w:shd w:val="clear" w:color="auto" w:fill="FFFFFF"/>
+        <w:spacing w:line="270" w:lineRule="atLeast"/>
+        <w:ind w:left="1395"/>
+        <w:jc w:val="left"/>
+        <w:rPr>
+          <w:rFonts w:ascii="Consolas" w:eastAsia="宋体" w:hAnsi="Consolas" w:cs="宋体"/>
+          <w:color w:val="5C5C5C"/>
+          <w:kern w:val="0"/>
+        </w:rPr>
+      </w:pPr>
+      <w:r>
+        <w:rPr>
+          <w:rFonts w:ascii="Consolas" w:eastAsia="宋体" w:hAnsi="Consolas" w:cs="宋体"/>
+          <w:color w:val="5C5C5C"/>
+          <w:kern w:val="0"/>
+        </w:rPr>
+        <w:t>    </w:t>
+      </w:r>
+      <w:r>
+        <w:rPr>
+          <w:rFonts w:ascii="Consolas" w:eastAsia="宋体" w:hAnsi="Consolas" w:cs="宋体"/>
+          <w:i/>
+          <w:iCs/>
+          <w:color w:val="A0A1A7"/>
+          <w:kern w:val="0"/>
+        </w:rPr>
+        <w:t>/// The task future</w:t>
+      </w:r>
+    </w:p>
+    <w:p>
+      <w:pPr>
+        <w:widowControl/>
+        <w:numPr>
+          <w:ilvl w:val="0"/>
+          <w:numId w:val="31"/>
+        </w:numPr>
+        <w:pBdr>
+          <w:left w:val="single" w:sz="18" w:space="0" w:color="6CE26C"/>
+        </w:pBdr>
+        <w:shd w:val="clear" w:color="auto" w:fill="F8F8F8"/>
+        <w:spacing w:line="270" w:lineRule="atLeast"/>
+        <w:ind w:left="1395"/>
+        <w:jc w:val="left"/>
+        <w:rPr>
+          <w:rFonts w:ascii="Consolas" w:eastAsia="宋体" w:hAnsi="Consolas" w:cs="宋体"/>
+          <w:color w:val="5C5C5C"/>
+          <w:kern w:val="0"/>
+        </w:rPr>
+      </w:pPr>
+      <w:r>
+        <w:rPr>
+          <w:rFonts w:ascii="Consolas" w:eastAsia="宋体" w:hAnsi="Consolas" w:cs="宋体"/>
+          <w:color w:val="5C5C5C"/>
+          <w:kern w:val="0"/>
+        </w:rPr>
+        <w:t>    </w:t>
+      </w:r>
+      <w:r>
+        <w:rPr>
+          <w:rFonts w:ascii="Consolas" w:eastAsia="宋体" w:hAnsi="Consolas" w:cs="宋体"/>
+          <w:color w:val="A626A4"/>
+          <w:kern w:val="0"/>
+        </w:rPr>
+        <w:t>pub</w:t>
+      </w:r>
+      <w:r>
+        <w:rPr>
+          <w:rFonts w:ascii="Consolas" w:eastAsia="宋体" w:hAnsi="Consolas" w:cs="宋体"/>
+          <w:color w:val="5C5C5C"/>
+          <w:kern w:val="0"/>
+        </w:rPr>
+        <w:t> fut: AtomicCell&lt;Pin&lt;</w:t>
+      </w:r>
+      <w:r>
+        <w:rPr>
+          <w:rFonts w:ascii="Consolas" w:eastAsia="宋体" w:hAnsi="Consolas" w:cs="宋体"/>
+          <w:color w:val="C18401"/>
+          <w:kern w:val="0"/>
+        </w:rPr>
+        <w:t>Box</w:t>
+      </w:r>
+      <w:r>
+        <w:rPr>
+          <w:rFonts w:ascii="Consolas" w:eastAsia="宋体" w:hAnsi="Consolas" w:cs="宋体"/>
+          <w:color w:val="5C5C5C"/>
+          <w:kern w:val="0"/>
+        </w:rPr>
+        <w:t>&lt;</w:t>
+      </w:r>
+      <w:r>
+        <w:rPr>
+          <w:rFonts w:ascii="Consolas" w:eastAsia="宋体" w:hAnsi="Consolas" w:cs="宋体"/>
+          <w:color w:val="A626A4"/>
+          <w:kern w:val="0"/>
+        </w:rPr>
+        <w:t>dyn</w:t>
+      </w:r>
+      <w:r>
+        <w:rPr>
+          <w:rFonts w:ascii="Consolas" w:eastAsia="宋体" w:hAnsi="Consolas" w:cs="宋体"/>
+          <w:color w:val="5C5C5C"/>
+          <w:kern w:val="0"/>
+        </w:rPr>
+        <w:t> Future&lt;Output = </w:t>
+      </w:r>
+      <w:r>
+        <w:rPr>
+          <w:rFonts w:ascii="Consolas" w:eastAsia="宋体" w:hAnsi="Consolas" w:cs="宋体"/>
+          <w:color w:val="C18401"/>
+          <w:kern w:val="0"/>
+        </w:rPr>
+        <w:t>i32</w:t>
+      </w:r>
+      <w:r>
+        <w:rPr>
+          <w:rFonts w:ascii="Consolas" w:eastAsia="宋体" w:hAnsi="Consolas" w:cs="宋体"/>
+          <w:color w:val="5C5C5C"/>
+          <w:kern w:val="0"/>
+        </w:rPr>
+        <w:t>&gt; + </w:t>
+      </w:r>
+      <w:r>
+        <w:rPr>
+          <w:rFonts w:ascii="Consolas" w:eastAsia="宋体" w:hAnsi="Consolas" w:cs="宋体"/>
+          <w:color w:val="4078F2"/>
+          <w:kern w:val="0"/>
+        </w:rPr>
+        <w:t>'static</w:t>
+      </w:r>
+      <w:r>
+        <w:rPr>
+          <w:rFonts w:ascii="Consolas" w:eastAsia="宋体" w:hAnsi="Consolas" w:cs="宋体"/>
+          <w:color w:val="5C5C5C"/>
+          <w:kern w:val="0"/>
+        </w:rPr>
+        <w:t> + </w:t>
+      </w:r>
+      <w:r>
+        <w:rPr>
+          <w:rFonts w:ascii="Consolas" w:eastAsia="宋体" w:hAnsi="Consolas" w:cs="宋体"/>
+          <w:color w:val="C18401"/>
+          <w:kern w:val="0"/>
+        </w:rPr>
+        <w:t>Send</w:t>
+      </w:r>
+      <w:r>
+        <w:rPr>
+          <w:rFonts w:ascii="Consolas" w:eastAsia="宋体" w:hAnsi="Consolas" w:cs="宋体"/>
+          <w:color w:val="5C5C5C"/>
+          <w:kern w:val="0"/>
+        </w:rPr>
+        <w:t> + </w:t>
+      </w:r>
+      <w:r>
+        <w:rPr>
+          <w:rFonts w:ascii="Consolas" w:eastAsia="宋体" w:hAnsi="Consolas" w:cs="宋体"/>
+          <w:color w:val="C18401"/>
+          <w:kern w:val="0"/>
+        </w:rPr>
+        <w:t>Sync</w:t>
+      </w:r>
+      <w:r>
+        <w:rPr>
+          <w:rFonts w:ascii="Consolas" w:eastAsia="宋体" w:hAnsi="Consolas" w:cs="宋体"/>
+          <w:color w:val="5C5C5C"/>
+          <w:kern w:val="0"/>
+        </w:rPr>
+        <w:t>&gt;&gt;&gt;,</w:t>
+      </w:r>
+    </w:p>
+    <w:p>
+      <w:pPr>
+        <w:widowControl/>
+        <w:numPr>
+          <w:ilvl w:val="0"/>
+          <w:numId w:val="31"/>
+        </w:numPr>
+        <w:pBdr>
+          <w:left w:val="single" w:sz="18" w:space="0" w:color="6CE26C"/>
+        </w:pBdr>
+        <w:shd w:val="clear" w:color="auto" w:fill="FFFFFF"/>
+        <w:spacing w:line="270" w:lineRule="atLeast"/>
+        <w:ind w:left="1395"/>
+        <w:jc w:val="left"/>
+        <w:rPr>
+          <w:rFonts w:ascii="Consolas" w:eastAsia="宋体" w:hAnsi="Consolas" w:cs="宋体"/>
+          <w:color w:val="5C5C5C"/>
+          <w:kern w:val="0"/>
+        </w:rPr>
+      </w:pPr>
+      <w:r>
+        <w:rPr>
+          <w:rFonts w:ascii="Consolas" w:eastAsia="宋体" w:hAnsi="Consolas" w:cs="宋体"/>
+          <w:color w:val="5C5C5C"/>
+          <w:kern w:val="0"/>
+        </w:rPr>
+        <w:t>    </w:t>
+      </w:r>
+      <w:r>
+        <w:rPr>
+          <w:rFonts w:ascii="Consolas" w:eastAsia="宋体" w:hAnsi="Consolas" w:cs="宋体"/>
+          <w:i/>
+          <w:iCs/>
+          <w:color w:val="A0A1A7"/>
+          <w:kern w:val="0"/>
+        </w:rPr>
+        <w:t>/// driver</w:t>
+      </w:r>
+    </w:p>
+    <w:p>
+      <w:pPr>
+        <w:widowControl/>
+        <w:numPr>
+          <w:ilvl w:val="0"/>
+          <w:numId w:val="31"/>
+        </w:numPr>
+        <w:pBdr>
+          <w:left w:val="single" w:sz="18" w:space="0" w:color="6CE26C"/>
+        </w:pBdr>
+        <w:shd w:val="clear" w:color="auto" w:fill="F8F8F8"/>
+        <w:spacing w:line="270" w:lineRule="atLeast"/>
+        <w:ind w:left="1395"/>
+        <w:jc w:val="left"/>
+        <w:rPr>
+          <w:rFonts w:ascii="Consolas" w:eastAsia="宋体" w:hAnsi="Consolas" w:cs="宋体"/>
+          <w:color w:val="5C5C5C"/>
+          <w:kern w:val="0"/>
+        </w:rPr>
+      </w:pPr>
+      <w:r>
+        <w:rPr>
+          <w:rFonts w:ascii="Consolas" w:eastAsia="宋体" w:hAnsi="Consolas" w:cs="宋体"/>
+          <w:color w:val="5C5C5C"/>
+          <w:kern w:val="0"/>
+        </w:rPr>
+        <w:t>    </w:t>
+      </w:r>
+      <w:r>
+        <w:rPr>
+          <w:rFonts w:ascii="Consolas" w:eastAsia="宋体" w:hAnsi="Consolas" w:cs="宋体"/>
+          <w:color w:val="A626A4"/>
+          <w:kern w:val="0"/>
+        </w:rPr>
+        <w:t>pub</w:t>
+      </w:r>
+      <w:r>
+        <w:rPr>
+          <w:rFonts w:ascii="Consolas" w:eastAsia="宋体" w:hAnsi="Consolas" w:cs="宋体"/>
+          <w:color w:val="5C5C5C"/>
+          <w:kern w:val="0"/>
+        </w:rPr>
+        <w:t> driver: Arc&lt;</w:t>
+      </w:r>
+      <w:proofErr w:type="spellStart"/>
+      <w:r>
+        <w:rPr>
+          <w:rFonts w:ascii="Consolas" w:eastAsia="宋体" w:hAnsi="Consolas" w:cs="宋体"/>
+          <w:color w:val="5C5C5C"/>
+          <w:kern w:val="0"/>
+        </w:rPr>
+        <w:t>AsyncSerial</w:t>
+      </w:r>
+      <w:proofErr w:type="spellEnd"/>
+      <w:r>
+        <w:rPr>
+          <w:rFonts w:ascii="Consolas" w:eastAsia="宋体" w:hAnsi="Consolas" w:cs="宋体"/>
+          <w:color w:val="5C5C5C"/>
+          <w:kern w:val="0"/>
+        </w:rPr>
+        <w:t>&gt;,</w:t>
+      </w:r>
+    </w:p>
+    <w:p>
+      <w:pPr>
+        <w:widowControl/>
+        <w:numPr>
+          <w:ilvl w:val="0"/>
+          <w:numId w:val="31"/>
+        </w:numPr>
+        <w:pBdr>
+          <w:left w:val="single" w:sz="18" w:space="0" w:color="6CE26C"/>
+        </w:pBdr>
+        <w:shd w:val="clear" w:color="auto" w:fill="FFFFFF"/>
+        <w:spacing w:line="270" w:lineRule="atLeast"/>
+        <w:ind w:left="1395"/>
+        <w:jc w:val="left"/>
+        <w:rPr>
+          <w:rFonts w:ascii="Consolas" w:eastAsia="宋体" w:hAnsi="Consolas" w:cs="宋体"/>
+          <w:color w:val="5C5C5C"/>
+          <w:kern w:val="0"/>
+        </w:rPr>
+      </w:pPr>
+      <w:r>
+        <w:rPr>
+          <w:rFonts w:ascii="Consolas" w:eastAsia="宋体" w:hAnsi="Consolas" w:cs="宋体"/>
+          <w:color w:val="5C5C5C"/>
+          <w:kern w:val="0"/>
+        </w:rPr>
+        <w:t>    </w:t>
+      </w:r>
+      <w:r>
+        <w:rPr>
+          <w:rFonts w:ascii="Consolas" w:eastAsia="宋体" w:hAnsi="Consolas" w:cs="宋体"/>
+          <w:i/>
+          <w:iCs/>
+          <w:color w:val="A0A1A7"/>
+          <w:kern w:val="0"/>
+        </w:rPr>
+        <w:t>/// IO Type</w:t>
+      </w:r>
+    </w:p>
+    <w:p>
+      <w:pPr>
+        <w:widowControl/>
+        <w:numPr>
+          <w:ilvl w:val="0"/>
+          <w:numId w:val="31"/>
+        </w:numPr>
+        <w:pBdr>
+          <w:left w:val="single" w:sz="18" w:space="0" w:color="6CE26C"/>
+        </w:pBdr>
+        <w:shd w:val="clear" w:color="auto" w:fill="F8F8F8"/>
+        <w:spacing w:line="270" w:lineRule="atLeast"/>
+        <w:ind w:left="1395"/>
+        <w:jc w:val="left"/>
+        <w:rPr>
+          <w:rFonts w:ascii="Consolas" w:eastAsia="宋体" w:hAnsi="Consolas" w:cs="宋体"/>
+          <w:color w:val="5C5C5C"/>
+          <w:kern w:val="0"/>
+        </w:rPr>
+      </w:pPr>
+      <w:r>
+        <w:rPr>
+          <w:rFonts w:ascii="Consolas" w:eastAsia="宋体" w:hAnsi="Consolas" w:cs="宋体"/>
+          <w:color w:val="5C5C5C"/>
+          <w:kern w:val="0"/>
+        </w:rPr>
+        <w:t>    </w:t>
+      </w:r>
+      <w:r>
+        <w:rPr>
+          <w:rFonts w:ascii="Consolas" w:eastAsia="宋体" w:hAnsi="Consolas" w:cs="宋体"/>
+          <w:color w:val="A626A4"/>
+          <w:kern w:val="0"/>
+        </w:rPr>
+        <w:t>pub</w:t>
+      </w:r>
+      <w:r>
+        <w:rPr>
+          <w:rFonts w:ascii="Consolas" w:eastAsia="宋体" w:hAnsi="Consolas" w:cs="宋体"/>
+          <w:color w:val="5C5C5C"/>
+          <w:kern w:val="0"/>
+        </w:rPr>
+        <w:t> </w:t>
+      </w:r>
+      <w:proofErr w:type="spellStart"/>
+      <w:r>
+        <w:rPr>
+          <w:rFonts w:ascii="Consolas" w:eastAsia="宋体" w:hAnsi="Consolas" w:cs="宋体"/>
+          <w:color w:val="5C5C5C"/>
+          <w:kern w:val="0"/>
+        </w:rPr>
+        <w:t>iotype</w:t>
+      </w:r>
+      <w:proofErr w:type="spellEnd"/>
+      <w:r>
+        <w:rPr>
+          <w:rFonts w:ascii="Consolas" w:eastAsia="宋体" w:hAnsi="Consolas" w:cs="宋体"/>
+          <w:color w:val="5C5C5C"/>
+          <w:kern w:val="0"/>
+        </w:rPr>
+        <w:t>: AtomicU32,</w:t>
+      </w:r>
+    </w:p>
+    <w:p>
+      <w:pPr>
+        <w:widowControl/>
+        <w:numPr>
+          <w:ilvl w:val="0"/>
+          <w:numId w:val="31"/>
+        </w:numPr>
+        <w:pBdr>
+          <w:left w:val="single" w:sz="18" w:space="0" w:color="6CE26C"/>
+        </w:pBdr>
+        <w:shd w:val="clear" w:color="auto" w:fill="FFFFFF"/>
+        <w:spacing w:line="270" w:lineRule="atLeast"/>
+        <w:ind w:left="1395"/>
+        <w:jc w:val="left"/>
+        <w:rPr>
+          <w:rFonts w:ascii="Consolas" w:eastAsia="宋体" w:hAnsi="Consolas" w:cs="宋体"/>
+          <w:color w:val="5C5C5C"/>
+          <w:kern w:val="0"/>
+        </w:rPr>
+      </w:pPr>
+      <w:r>
+        <w:rPr>
+          <w:rFonts w:ascii="Consolas" w:eastAsia="宋体" w:hAnsi="Consolas" w:cs="宋体"/>
+          <w:color w:val="5C5C5C"/>
+          <w:kern w:val="0"/>
+        </w:rPr>
+        <w:t>}</w:t>
+      </w:r>
+    </w:p>
+    <w:p>
+      <w:pPr>
+        <w:widowControl/>
+        <w:numPr>
+          <w:ilvl w:val="0"/>
+          <w:numId w:val="31"/>
+        </w:numPr>
+        <w:pBdr>
+          <w:left w:val="single" w:sz="18" w:space="0" w:color="6CE26C"/>
+        </w:pBdr>
+        <w:shd w:val="clear" w:color="auto" w:fill="FFFFFF"/>
+        <w:spacing w:line="270" w:lineRule="atLeast"/>
+        <w:ind w:left="1395"/>
+        <w:jc w:val="left"/>
+        <w:rPr>
+          <w:rFonts w:ascii="Consolas" w:eastAsia="宋体" w:hAnsi="Consolas" w:cs="宋体"/>
+          <w:color w:val="5C5C5C"/>
+          <w:kern w:val="0"/>
+        </w:rPr>
+      </w:pPr>
+    </w:p>
+    <w:p>
+      <w:pPr>
+        <w:widowControl/>
+        <w:numPr>
+          <w:ilvl w:val="0"/>
+          <w:numId w:val="31"/>
+        </w:numPr>
+        <w:pBdr>
+          <w:left w:val="single" w:sz="18" w:space="0" w:color="6CE26C"/>
+        </w:pBdr>
+        <w:shd w:val="clear" w:color="auto" w:fill="F8F8F8"/>
+        <w:spacing w:line="270" w:lineRule="atLeast"/>
+        <w:ind w:left="1395"/>
+        <w:jc w:val="left"/>
+        <w:rPr>
+          <w:rFonts w:ascii="Consolas" w:eastAsia="宋体" w:hAnsi="Consolas" w:cs="宋体"/>
+          <w:color w:val="5C5C5C"/>
+          <w:kern w:val="0"/>
+        </w:rPr>
+      </w:pPr>
+      <w:r>
+        <w:rPr>
+          <w:rFonts w:ascii="Consolas" w:eastAsia="宋体" w:hAnsi="Consolas" w:cs="宋体"/>
+          <w:color w:val="A626A4"/>
+          <w:kern w:val="0"/>
+        </w:rPr>
+        <w:t>pub</w:t>
+      </w:r>
+      <w:r>
+        <w:rPr>
+          <w:rFonts w:ascii="Consolas" w:eastAsia="宋体" w:hAnsi="Consolas" w:cs="宋体"/>
+          <w:color w:val="5C5C5C"/>
+          <w:kern w:val="0"/>
+        </w:rPr>
+        <w:t> </w:t>
+      </w:r>
+      <w:r>
+        <w:rPr>
+          <w:rFonts w:ascii="Consolas" w:eastAsia="宋体" w:hAnsi="Consolas" w:cs="宋体"/>
+          <w:color w:val="A626A4"/>
+          <w:kern w:val="0"/>
+        </w:rPr>
+        <w:t>struct</w:t>
+      </w:r>
+      <w:r>
+        <w:rPr>
+          <w:rFonts w:ascii="Consolas" w:eastAsia="宋体" w:hAnsi="Consolas" w:cs="宋体"/>
+          <w:color w:val="5C5C5C"/>
+          <w:kern w:val="0"/>
+        </w:rPr>
+        <w:t> </w:t>
+      </w:r>
+      <w:proofErr w:type="spellStart"/>
+      <w:r>
+        <w:rPr>
+          <w:rFonts w:ascii="Consolas" w:eastAsia="宋体" w:hAnsi="Consolas" w:cs="宋体"/>
+          <w:color w:val="C18401"/>
+          <w:kern w:val="0"/>
+        </w:rPr>
+        <w:t>TaskRef</w:t>
+      </w:r>
+      <w:proofErr w:type="spellEnd"/>
+      <w:r>
+        <w:rPr>
+          <w:rFonts w:ascii="Consolas" w:eastAsia="宋体" w:hAnsi="Consolas" w:cs="宋体"/>
+          <w:color w:val="5C5C5C"/>
+          <w:kern w:val="0"/>
+        </w:rPr>
+        <w:t> {</w:t>
+      </w:r>
+    </w:p>
+    <w:p>
+      <w:pPr>
+        <w:widowControl/>
+        <w:numPr>
+          <w:ilvl w:val="0"/>
+          <w:numId w:val="31"/>
+        </w:numPr>
+        <w:pBdr>
+          <w:left w:val="single" w:sz="18" w:space="0" w:color="6CE26C"/>
+        </w:pBdr>
+        <w:shd w:val="clear" w:color="auto" w:fill="FFFFFF"/>
+        <w:spacing w:line="270" w:lineRule="atLeast"/>
+        <w:ind w:left="1395"/>
+        <w:jc w:val="left"/>
+        <w:rPr>
+          <w:rFonts w:ascii="Consolas" w:eastAsia="宋体" w:hAnsi="Consolas" w:cs="宋体"/>
+          <w:color w:val="5C5C5C"/>
+          <w:kern w:val="0"/>
+        </w:rPr>
+      </w:pPr>
+      <w:r>
+        <w:rPr>
+          <w:rFonts w:ascii="Consolas" w:eastAsia="宋体" w:hAnsi="Consolas" w:cs="宋体"/>
+          <w:color w:val="5C5C5C"/>
+          <w:kern w:val="0"/>
+        </w:rPr>
+        <w:t>    </w:t>
+      </w:r>
+      <w:proofErr w:type="spellStart"/>
+      <w:r>
+        <w:rPr>
+          <w:rFonts w:ascii="Consolas" w:eastAsia="宋体" w:hAnsi="Consolas" w:cs="宋体"/>
+          <w:color w:val="5C5C5C"/>
+          <w:kern w:val="0"/>
+        </w:rPr>
+        <w:t>ptr</w:t>
+      </w:r>
+      <w:proofErr w:type="spellEnd"/>
+      <w:r>
+        <w:rPr>
+          <w:rFonts w:ascii="Consolas" w:eastAsia="宋体" w:hAnsi="Consolas" w:cs="宋体"/>
+          <w:color w:val="5C5C5C"/>
+          <w:kern w:val="0"/>
+        </w:rPr>
+        <w:t>: </w:t>
+      </w:r>
+      <w:proofErr w:type="spellStart"/>
+      <w:r>
+        <w:rPr>
+          <w:rFonts w:ascii="Consolas" w:eastAsia="宋体" w:hAnsi="Consolas" w:cs="宋体"/>
+          <w:color w:val="5C5C5C"/>
+          <w:kern w:val="0"/>
+        </w:rPr>
+        <w:t>NonNull</w:t>
+      </w:r>
+      <w:proofErr w:type="spellEnd"/>
+      <w:r>
+        <w:rPr>
+          <w:rFonts w:ascii="Consolas" w:eastAsia="宋体" w:hAnsi="Consolas" w:cs="宋体"/>
+          <w:color w:val="5C5C5C"/>
+          <w:kern w:val="0"/>
+        </w:rPr>
+        <w:t>&lt;Task&gt;,</w:t>
+      </w:r>
+    </w:p>
+    <w:p>
+      <w:pPr>
+        <w:widowControl/>
+        <w:numPr>
+          <w:ilvl w:val="0"/>
+          <w:numId w:val="31"/>
+        </w:numPr>
+        <w:pBdr>
+          <w:left w:val="single" w:sz="18" w:space="0" w:color="6CE26C"/>
+        </w:pBdr>
+        <w:shd w:val="clear" w:color="auto" w:fill="F8F8F8"/>
+        <w:spacing w:line="270" w:lineRule="atLeast"/>
+        <w:ind w:left="1395"/>
+        <w:jc w:val="left"/>
+        <w:rPr>
+          <w:rFonts w:ascii="Consolas" w:eastAsia="宋体" w:hAnsi="Consolas" w:cs="宋体"/>
+          <w:color w:val="5C5C5C"/>
+          <w:kern w:val="0"/>
+        </w:rPr>
+      </w:pPr>
+      <w:r>
+        <w:rPr>
+          <w:rFonts w:ascii="Consolas" w:eastAsia="宋体" w:hAnsi="Consolas" w:cs="宋体"/>
+          <w:color w:val="5C5C5C"/>
+          <w:kern w:val="0"/>
+        </w:rPr>
+        <w:t>}</w:t>
+      </w:r>
+    </w:p>
+    <w:p>
+      <w:pPr>
+        <w:widowControl/>
+        <w:numPr>
+          <w:ilvl w:val="0"/>
+          <w:numId w:val="31"/>
+        </w:numPr>
+        <w:pBdr>
+          <w:left w:val="single" w:sz="18" w:space="0" w:color="6CE26C"/>
+        </w:pBdr>
+        <w:shd w:val="clear" w:color="auto" w:fill="F8F8F8"/>
+        <w:spacing w:line="270" w:lineRule="atLeast"/>
+        <w:ind w:left="1395"/>
+        <w:jc w:val="left"/>
+        <w:rPr>
+          <w:rFonts w:ascii="Consolas" w:eastAsia="宋体" w:hAnsi="Consolas" w:cs="宋体"/>
+          <w:color w:val="5C5C5C"/>
+          <w:kern w:val="0"/>
+        </w:rPr>
+      </w:pPr>
+    </w:p>
+    <w:p>
+      <w:pPr>
+        <w:widowControl/>
+        <w:numPr>
+          <w:ilvl w:val="0"/>
+          <w:numId w:val="31"/>
+        </w:numPr>
+        <w:pBdr>
+          <w:left w:val="single" w:sz="18" w:space="0" w:color="6CE26C"/>
+        </w:pBdr>
+        <w:shd w:val="clear" w:color="auto" w:fill="FFFFFF"/>
+        <w:spacing w:line="270" w:lineRule="atLeast"/>
+        <w:ind w:left="1395"/>
+        <w:jc w:val="left"/>
+        <w:rPr>
+          <w:rFonts w:ascii="Consolas" w:eastAsia="宋体" w:hAnsi="Consolas" w:cs="宋体"/>
+          <w:color w:val="5C5C5C"/>
+          <w:kern w:val="0"/>
+        </w:rPr>
+      </w:pPr>
+      <w:r>
+        <w:rPr>
+          <w:rFonts w:ascii="Consolas" w:eastAsia="宋体" w:hAnsi="Consolas" w:cs="宋体"/>
+          <w:color w:val="A626A4"/>
+          <w:kern w:val="0"/>
+        </w:rPr>
+        <w:t>pub</w:t>
+      </w:r>
+      <w:r>
+        <w:rPr>
+          <w:rFonts w:ascii="Consolas" w:eastAsia="宋体" w:hAnsi="Consolas" w:cs="宋体"/>
+          <w:color w:val="5C5C5C"/>
+          <w:kern w:val="0"/>
+        </w:rPr>
+        <w:t> </w:t>
+      </w:r>
+      <w:r>
+        <w:rPr>
+          <w:rFonts w:ascii="Consolas" w:eastAsia="宋体" w:hAnsi="Consolas" w:cs="宋体"/>
+          <w:color w:val="A626A4"/>
+          <w:kern w:val="0"/>
+        </w:rPr>
+        <w:t>struct</w:t>
+      </w:r>
+      <w:r>
+        <w:rPr>
+          <w:rFonts w:ascii="Consolas" w:eastAsia="宋体" w:hAnsi="Consolas" w:cs="宋体"/>
+          <w:color w:val="5C5C5C"/>
+          <w:kern w:val="0"/>
+        </w:rPr>
+        <w:t> </w:t>
+      </w:r>
+      <w:r>
+        <w:rPr>
+          <w:rFonts w:ascii="Consolas" w:eastAsia="宋体" w:hAnsi="Consolas" w:cs="宋体"/>
+          <w:color w:val="C18401"/>
+          <w:kern w:val="0"/>
+        </w:rPr>
+        <w:t>Executor</w:t>
+      </w:r>
+      <w:r>
+        <w:rPr>
+          <w:rFonts w:ascii="Consolas" w:eastAsia="宋体" w:hAnsi="Consolas" w:cs="宋体"/>
+          <w:color w:val="5C5C5C"/>
+          <w:kern w:val="0"/>
+        </w:rPr>
+        <w:t> {</w:t>
+      </w:r>
+    </w:p>
+    <w:p>
+      <w:pPr>
+        <w:widowControl/>
+        <w:numPr>
+          <w:ilvl w:val="0"/>
+          <w:numId w:val="31"/>
+        </w:numPr>
+        <w:pBdr>
+          <w:left w:val="single" w:sz="18" w:space="0" w:color="6CE26C"/>
+        </w:pBdr>
+        <w:shd w:val="clear" w:color="auto" w:fill="F8F8F8"/>
+        <w:spacing w:line="270" w:lineRule="atLeast"/>
+        <w:ind w:left="1395"/>
+        <w:jc w:val="left"/>
+        <w:rPr>
+          <w:rFonts w:ascii="Consolas" w:eastAsia="宋体" w:hAnsi="Consolas" w:cs="宋体"/>
+          <w:color w:val="5C5C5C"/>
+          <w:kern w:val="0"/>
+        </w:rPr>
+      </w:pPr>
+      <w:r>
+        <w:rPr>
+          <w:rFonts w:ascii="Consolas" w:eastAsia="宋体" w:hAnsi="Consolas" w:cs="宋体"/>
+          <w:color w:val="5C5C5C"/>
+          <w:kern w:val="0"/>
+        </w:rPr>
+        <w:t>    tasks: Mutex&lt;</w:t>
+      </w:r>
+      <w:proofErr w:type="spellStart"/>
+      <w:r>
+        <w:rPr>
+          <w:rFonts w:ascii="Consolas" w:eastAsia="宋体" w:hAnsi="Consolas" w:cs="宋体"/>
+          <w:color w:val="5C5C5C"/>
+          <w:kern w:val="0"/>
+        </w:rPr>
+        <w:t>VecDeque</w:t>
+      </w:r>
+      <w:proofErr w:type="spellEnd"/>
+      <w:r>
+        <w:rPr>
+          <w:rFonts w:ascii="Consolas" w:eastAsia="宋体" w:hAnsi="Consolas" w:cs="宋体"/>
+          <w:color w:val="5C5C5C"/>
+          <w:kern w:val="0"/>
+        </w:rPr>
+        <w:t>&lt;Arc&lt;Task&gt;&gt;&gt;,</w:t>
+      </w:r>
+    </w:p>
+    <w:p>
+      <w:pPr>
+        <w:widowControl/>
+        <w:numPr>
+          <w:ilvl w:val="0"/>
+          <w:numId w:val="31"/>
+        </w:numPr>
+        <w:pBdr>
+          <w:left w:val="single" w:sz="18" w:space="0" w:color="6CE26C"/>
+        </w:pBdr>
+        <w:shd w:val="clear" w:color="auto" w:fill="FFFFFF"/>
+        <w:spacing w:line="270" w:lineRule="atLeast"/>
+        <w:ind w:left="1395"/>
+        <w:jc w:val="left"/>
+        <w:rPr>
+          <w:rFonts w:ascii="Consolas" w:eastAsia="宋体" w:hAnsi="Consolas" w:cs="宋体"/>
+          <w:color w:val="5C5C5C"/>
+          <w:kern w:val="0"/>
+        </w:rPr>
+      </w:pPr>
+      <w:r>
+        <w:rPr>
+          <w:rFonts w:ascii="Consolas" w:eastAsia="宋体" w:hAnsi="Consolas" w:cs="宋体"/>
+          <w:color w:val="5C5C5C"/>
+          <w:kern w:val="0"/>
+        </w:rPr>
+        <w:t>}</w:t>
+      </w:r>
+    </w:p>
+    <w:p>
+      <w:pPr>
+        <w:spacing w:line="440" w:lineRule="exact"/>
+        <w:ind w:firstLine="420"/>
+        <w:rPr>
+          <w:rFonts w:ascii="宋体" w:eastAsia="宋体" w:hAnsi="宋体"/>
+          <w:sz w:val="24"/>
+          <w:szCs w:val="24"/>
+        </w:rPr>
+      </w:pPr>
+      <w:r>
+        <w:rPr>
+          <w:rFonts w:ascii="宋体" w:eastAsia="宋体" w:hAnsi="宋体" w:hint="eastAsia"/>
+          <w:sz w:val="24"/>
+          <w:szCs w:val="24"/>
+        </w:rPr>
+        <w:lastRenderedPageBreak/>
+        <w:t>本研究使用一个Task数据结构来抽象所有的串口读写任务。</w:t>
+      </w:r>
+      <w:r>
+        <w:rPr>
+          <w:rFonts w:ascii="宋体" w:eastAsia="宋体" w:hAnsi="宋体" w:hint="eastAsia"/>
+          <w:sz w:val="24"/>
+          <w:szCs w:val="24"/>
+        </w:rPr>
+        <w:t>在该数据结构中，</w:t>
+      </w:r>
+      <w:r>
+        <w:rPr>
+          <w:rFonts w:ascii="宋体" w:eastAsia="宋体" w:hAnsi="宋体" w:hint="eastAsia"/>
+          <w:sz w:val="24"/>
+          <w:szCs w:val="24"/>
+        </w:rPr>
+        <w:t>包含</w:t>
+      </w:r>
+      <w:r>
+        <w:rPr>
+          <w:rFonts w:ascii="宋体" w:eastAsia="宋体" w:hAnsi="宋体" w:hint="eastAsia"/>
+          <w:sz w:val="24"/>
+          <w:szCs w:val="24"/>
+        </w:rPr>
+        <w:t>标识</w:t>
+      </w:r>
+      <w:r>
+        <w:rPr>
+          <w:rFonts w:ascii="宋体" w:eastAsia="宋体" w:hAnsi="宋体" w:hint="eastAsia"/>
+          <w:sz w:val="24"/>
+          <w:szCs w:val="24"/>
+        </w:rPr>
+        <w:t>任务状态</w:t>
+      </w:r>
+      <w:r>
+        <w:rPr>
+          <w:rFonts w:ascii="宋体" w:eastAsia="宋体" w:hAnsi="宋体" w:hint="eastAsia"/>
+          <w:sz w:val="24"/>
+          <w:szCs w:val="24"/>
+        </w:rPr>
+        <w:t>的</w:t>
+      </w:r>
+      <w:r>
+        <w:rPr>
+          <w:rFonts w:ascii="宋体" w:eastAsia="宋体" w:hAnsi="宋体" w:hint="eastAsia"/>
+          <w:sz w:val="24"/>
+          <w:szCs w:val="24"/>
+        </w:rPr>
+        <w:t>state</w:t>
+      </w:r>
+      <w:r>
+        <w:rPr>
+          <w:rFonts w:ascii="宋体" w:eastAsia="宋体" w:hAnsi="宋体" w:hint="eastAsia"/>
+          <w:sz w:val="24"/>
+          <w:szCs w:val="24"/>
+        </w:rPr>
+        <w:t>字段</w:t>
+      </w:r>
+      <w:r>
+        <w:rPr>
+          <w:rFonts w:ascii="宋体" w:eastAsia="宋体" w:hAnsi="宋体" w:hint="eastAsia"/>
+          <w:sz w:val="24"/>
+          <w:szCs w:val="24"/>
+        </w:rPr>
+        <w:t>，</w:t>
+      </w:r>
+      <w:r>
+        <w:rPr>
+          <w:rFonts w:ascii="宋体" w:eastAsia="宋体" w:hAnsi="宋体" w:hint="eastAsia"/>
+          <w:sz w:val="24"/>
+          <w:szCs w:val="24"/>
+        </w:rPr>
+        <w:t>标识</w:t>
+      </w:r>
+      <w:r>
+        <w:rPr>
+          <w:rFonts w:ascii="宋体" w:eastAsia="宋体" w:hAnsi="宋体" w:hint="eastAsia"/>
+          <w:sz w:val="24"/>
+          <w:szCs w:val="24"/>
+        </w:rPr>
+        <w:t>实际需要被轮询操作</w:t>
+      </w:r>
+      <w:r>
+        <w:rPr>
+          <w:rFonts w:ascii="宋体" w:eastAsia="宋体" w:hAnsi="宋体" w:hint="eastAsia"/>
+          <w:sz w:val="24"/>
+          <w:szCs w:val="24"/>
+        </w:rPr>
+        <w:t>的</w:t>
+      </w:r>
+      <w:proofErr w:type="spellStart"/>
+      <w:r>
+        <w:rPr>
+          <w:rFonts w:ascii="宋体" w:eastAsia="宋体" w:hAnsi="宋体" w:hint="eastAsia"/>
+          <w:sz w:val="24"/>
+          <w:szCs w:val="24"/>
+        </w:rPr>
+        <w:t>fut</w:t>
+      </w:r>
+      <w:proofErr w:type="spellEnd"/>
+      <w:r>
+        <w:rPr>
+          <w:rFonts w:ascii="宋体" w:eastAsia="宋体" w:hAnsi="宋体" w:hint="eastAsia"/>
+          <w:sz w:val="24"/>
+          <w:szCs w:val="24"/>
+        </w:rPr>
+        <w:t>字段</w:t>
+      </w:r>
+      <w:r>
+        <w:rPr>
+          <w:rFonts w:ascii="宋体" w:eastAsia="宋体" w:hAnsi="宋体" w:hint="eastAsia"/>
+          <w:sz w:val="24"/>
+          <w:szCs w:val="24"/>
+        </w:rPr>
+        <w:t>（该字段必须实现</w:t>
+      </w:r>
+      <w:r>
+        <w:rPr>
+          <w:rFonts w:ascii="宋体" w:eastAsia="宋体" w:hAnsi="宋体" w:hint="eastAsia"/>
+          <w:sz w:val="24"/>
+          <w:szCs w:val="24"/>
+        </w:rPr>
+        <w:t>Future等</w:t>
+      </w:r>
+      <w:r>
+        <w:rPr>
+          <w:rFonts w:ascii="宋体" w:eastAsia="宋体" w:hAnsi="宋体" w:hint="eastAsia"/>
+          <w:sz w:val="24"/>
+          <w:szCs w:val="24"/>
+        </w:rPr>
+        <w:t>相关特性），</w:t>
+      </w:r>
+      <w:r>
+        <w:rPr>
+          <w:rFonts w:ascii="宋体" w:eastAsia="宋体" w:hAnsi="宋体" w:hint="eastAsia"/>
+          <w:sz w:val="24"/>
+          <w:szCs w:val="24"/>
+        </w:rPr>
+        <w:t>标识对</w:t>
+      </w:r>
+      <w:r>
+        <w:rPr>
+          <w:rFonts w:ascii="宋体" w:eastAsia="宋体" w:hAnsi="宋体" w:hint="eastAsia"/>
+          <w:sz w:val="24"/>
+          <w:szCs w:val="24"/>
+        </w:rPr>
+        <w:t>串口驱动实例引用</w:t>
+      </w:r>
+      <w:r>
+        <w:rPr>
+          <w:rFonts w:ascii="宋体" w:eastAsia="宋体" w:hAnsi="宋体" w:hint="eastAsia"/>
+          <w:sz w:val="24"/>
+          <w:szCs w:val="24"/>
+        </w:rPr>
+        <w:t>的</w:t>
+      </w:r>
+      <w:r>
+        <w:rPr>
+          <w:rFonts w:ascii="宋体" w:eastAsia="宋体" w:hAnsi="宋体" w:hint="eastAsia"/>
+          <w:sz w:val="24"/>
+          <w:szCs w:val="24"/>
+        </w:rPr>
+        <w:t>driver</w:t>
+      </w:r>
+      <w:r>
+        <w:rPr>
+          <w:rFonts w:ascii="宋体" w:eastAsia="宋体" w:hAnsi="宋体" w:hint="eastAsia"/>
+          <w:sz w:val="24"/>
+          <w:szCs w:val="24"/>
+        </w:rPr>
+        <w:t>字段</w:t>
+      </w:r>
+      <w:r>
+        <w:rPr>
+          <w:rFonts w:ascii="宋体" w:eastAsia="宋体" w:hAnsi="宋体" w:hint="eastAsia"/>
+          <w:sz w:val="24"/>
+          <w:szCs w:val="24"/>
+        </w:rPr>
+        <w:t>，以及</w:t>
+      </w:r>
+      <w:r>
+        <w:rPr>
+          <w:rFonts w:ascii="宋体" w:eastAsia="宋体" w:hAnsi="宋体" w:hint="eastAsia"/>
+          <w:sz w:val="24"/>
+          <w:szCs w:val="24"/>
+        </w:rPr>
+        <w:t>标识</w:t>
+      </w:r>
+      <w:r>
+        <w:rPr>
+          <w:rFonts w:ascii="宋体" w:eastAsia="宋体" w:hAnsi="宋体" w:hint="eastAsia"/>
+          <w:sz w:val="24"/>
+          <w:szCs w:val="24"/>
+        </w:rPr>
+        <w:t>读写操作类型</w:t>
+      </w:r>
+      <w:proofErr w:type="spellStart"/>
+      <w:r>
+        <w:rPr>
+          <w:rFonts w:ascii="宋体" w:eastAsia="宋体" w:hAnsi="宋体" w:hint="eastAsia"/>
+          <w:sz w:val="24"/>
+          <w:szCs w:val="24"/>
+        </w:rPr>
+        <w:t>iotype</w:t>
+      </w:r>
+      <w:proofErr w:type="spellEnd"/>
+      <w:r>
+        <w:rPr>
+          <w:rFonts w:ascii="宋体" w:eastAsia="宋体" w:hAnsi="宋体" w:hint="eastAsia"/>
+          <w:sz w:val="24"/>
+          <w:szCs w:val="24"/>
+        </w:rPr>
+        <w:t>字段。</w:t>
+      </w:r>
+      <w:r>
+        <w:rPr>
+          <w:rFonts w:ascii="宋体" w:eastAsia="宋体" w:hAnsi="宋体" w:hint="eastAsia"/>
+          <w:sz w:val="24"/>
+          <w:szCs w:val="24"/>
+        </w:rPr>
+        <w:t>为了避免多余的unsafe操作，方便在Task和指向Task的裸指针之间进行切换，我们使用</w:t>
+      </w:r>
+      <w:proofErr w:type="spellStart"/>
+      <w:r>
+        <w:rPr>
+          <w:rFonts w:ascii="宋体" w:eastAsia="宋体" w:hAnsi="宋体" w:hint="eastAsia"/>
+          <w:sz w:val="24"/>
+          <w:szCs w:val="24"/>
+        </w:rPr>
+        <w:t>TaskRef</w:t>
+      </w:r>
+      <w:proofErr w:type="spellEnd"/>
+      <w:r>
+        <w:rPr>
+          <w:rFonts w:ascii="宋体" w:eastAsia="宋体" w:hAnsi="宋体" w:hint="eastAsia"/>
+          <w:sz w:val="24"/>
+          <w:szCs w:val="24"/>
+        </w:rPr>
+        <w:t>数据结构对Task进行包装，并且通过</w:t>
+      </w:r>
+      <w:proofErr w:type="spellStart"/>
+      <w:r>
+        <w:rPr>
+          <w:rFonts w:ascii="宋体" w:eastAsia="宋体" w:hAnsi="宋体" w:hint="eastAsia"/>
+          <w:sz w:val="24"/>
+          <w:szCs w:val="24"/>
+        </w:rPr>
+        <w:t>NonNull</w:t>
+      </w:r>
+      <w:proofErr w:type="spellEnd"/>
+      <w:r>
+        <w:rPr>
+          <w:rFonts w:ascii="宋体" w:eastAsia="宋体" w:hAnsi="宋体" w:hint="eastAsia"/>
+          <w:sz w:val="24"/>
+          <w:szCs w:val="24"/>
+        </w:rPr>
+        <w:t>这一数据结构，更安全地获取到一个Task</w:t>
+      </w:r>
+      <w:r>
+        <w:rPr>
+          <w:rFonts w:ascii="宋体" w:eastAsia="宋体" w:hAnsi="宋体" w:hint="eastAsia"/>
+          <w:sz w:val="24"/>
+          <w:szCs w:val="24"/>
+        </w:rPr>
+        <w:t>相应的</w:t>
+      </w:r>
+      <w:r>
+        <w:rPr>
+          <w:rFonts w:ascii="宋体" w:eastAsia="宋体" w:hAnsi="宋体" w:hint="eastAsia"/>
+          <w:sz w:val="24"/>
+          <w:szCs w:val="24"/>
+        </w:rPr>
+        <w:t>裸指针。</w:t>
+      </w:r>
+    </w:p>
+    <w:p>
+      <w:pPr>
+        <w:spacing w:line="440" w:lineRule="exact"/>
+        <w:ind w:firstLine="420"/>
+        <w:rPr>
+          <w:rFonts w:ascii="宋体" w:eastAsia="宋体" w:hAnsi="宋体"/>
+          <w:sz w:val="24"/>
+          <w:szCs w:val="24"/>
+        </w:rPr>
+      </w:pPr>
+      <w:r>
+        <w:rPr>
+          <w:rFonts w:ascii="宋体" w:eastAsia="宋体" w:hAnsi="宋体" w:hint="eastAsia"/>
+          <w:sz w:val="24"/>
+          <w:szCs w:val="24"/>
+        </w:rPr>
+        <w:t>异步串口驱动中异步运行时的执行器，被实现为目前需要被调度以及未来需要被调度（目前处于阻塞状态）的所有任务组成的一个队列，考虑到多个线程有可能会对执行器进行互斥使用，在队列上加一把锁</w:t>
+      </w:r>
+      <w:r>
+        <w:rPr>
+          <w:rFonts w:ascii="宋体" w:eastAsia="宋体" w:hAnsi="宋体" w:hint="eastAsia"/>
+          <w:sz w:val="24"/>
+          <w:szCs w:val="24"/>
+        </w:rPr>
+        <w:t>也</w:t>
+      </w:r>
+      <w:r>
+        <w:rPr>
+          <w:rFonts w:ascii="宋体" w:eastAsia="宋体" w:hAnsi="宋体" w:hint="eastAsia"/>
+          <w:sz w:val="24"/>
+          <w:szCs w:val="24"/>
+        </w:rPr>
+        <w:t>是有必要的。</w:t>
+      </w:r>
+    </w:p>
+    <w:p>
+      <w:pPr>
+        <w:spacing w:line="440" w:lineRule="exact"/>
+        <w:ind w:firstLine="420"/>
+        <w:rPr>
+          <w:rFonts w:ascii="宋体" w:eastAsia="宋体" w:hAnsi="宋体"/>
+          <w:sz w:val="24"/>
+          <w:szCs w:val="24"/>
+        </w:rPr>
+      </w:pPr>
+      <w:r>
+        <w:rPr>
+          <w:rFonts w:ascii="宋体" w:eastAsia="宋体" w:hAnsi="宋体" w:hint="eastAsia"/>
+          <w:sz w:val="24"/>
+          <w:szCs w:val="24"/>
+        </w:rPr>
+        <w:t>在图3-</w:t>
+      </w:r>
+      <w:r>
+        <w:rPr>
+          <w:rFonts w:ascii="宋体" w:eastAsia="宋体" w:hAnsi="宋体" w:hint="eastAsia"/>
+          <w:sz w:val="24"/>
+          <w:szCs w:val="24"/>
+        </w:rPr>
+        <w:t>2</w:t>
+      </w:r>
+      <w:r>
+        <w:rPr>
+          <w:rFonts w:ascii="宋体" w:eastAsia="宋体" w:hAnsi="宋体" w:hint="eastAsia"/>
+          <w:sz w:val="24"/>
+          <w:szCs w:val="24"/>
+        </w:rPr>
+        <w:t>中说明了在异步串口驱动中的异步运行时以及处理相应中断的流程</w:t>
+      </w:r>
+      <w:r>
+        <w:rPr>
+          <w:rFonts w:ascii="宋体" w:eastAsia="宋体" w:hAnsi="宋体" w:hint="eastAsia"/>
+          <w:sz w:val="24"/>
+          <w:szCs w:val="24"/>
+        </w:rPr>
+        <w:t>。</w:t>
+      </w:r>
+    </w:p>
+    <w:p>
+      <w:pPr>
+        <w:pStyle w:val="a9"/>
+        <w:numPr>
+          <w:ilvl w:val="1"/>
+          <w:numId w:val="29"/>
+        </w:numPr>
+        <w:spacing w:line="440" w:lineRule="exact"/>
+        <w:ind w:firstLineChars="0"/>
+        <w:rPr>
+          <w:rFonts w:ascii="宋体" w:eastAsia="宋体" w:hAnsi="宋体"/>
+          <w:sz w:val="24"/>
+          <w:szCs w:val="24"/>
+        </w:rPr>
+      </w:pPr>
+      <w:r>
+        <w:rPr>
+          <w:rFonts w:ascii="宋体" w:eastAsia="宋体" w:hAnsi="宋体" w:hint="eastAsia"/>
+          <w:sz w:val="24"/>
+          <w:szCs w:val="24"/>
+        </w:rPr>
+        <w:t>由操作系统调用异步驱动模块的异步读写任务，</w:t>
+      </w:r>
+      <w:r>
+        <w:rPr>
+          <w:rFonts w:ascii="宋体" w:eastAsia="宋体" w:hAnsi="宋体" w:hint="eastAsia"/>
+          <w:sz w:val="24"/>
+          <w:szCs w:val="24"/>
+        </w:rPr>
+        <w:t>创建一个读写任务（Task）后，该函数会直接返回，以便操作系统执行其他的操作。</w:t>
+      </w:r>
+    </w:p>
+    <w:p>
+      <w:pPr>
+        <w:pStyle w:val="a9"/>
+        <w:numPr>
+          <w:ilvl w:val="1"/>
+          <w:numId w:val="29"/>
+        </w:numPr>
+        <w:spacing w:line="440" w:lineRule="exact"/>
+        <w:ind w:firstLineChars="0"/>
+        <w:rPr>
+          <w:rFonts w:ascii="宋体" w:eastAsia="宋体" w:hAnsi="宋体"/>
+          <w:sz w:val="24"/>
+          <w:szCs w:val="24"/>
+        </w:rPr>
+      </w:pPr>
+      <w:r>
+        <w:rPr>
+          <w:rFonts w:ascii="宋体" w:eastAsia="宋体" w:hAnsi="宋体" w:hint="eastAsia"/>
+          <w:sz w:val="24"/>
+          <w:szCs w:val="24"/>
+        </w:rPr>
+        <w:t>新创建的读写任务将交于异步串口驱动中的执行器，并将该任务对应的唤醒器（</w:t>
+      </w:r>
+      <w:proofErr w:type="spellStart"/>
+      <w:r>
+        <w:rPr>
+          <w:rFonts w:ascii="宋体" w:eastAsia="宋体" w:hAnsi="宋体" w:hint="eastAsia"/>
+          <w:sz w:val="24"/>
+          <w:szCs w:val="24"/>
+        </w:rPr>
+        <w:t>waker</w:t>
+      </w:r>
+      <w:proofErr w:type="spellEnd"/>
+      <w:r>
+        <w:rPr>
+          <w:rFonts w:ascii="宋体" w:eastAsia="宋体" w:hAnsi="宋体" w:hint="eastAsia"/>
+          <w:sz w:val="24"/>
+          <w:szCs w:val="24"/>
+        </w:rPr>
+        <w:t>）注册在相应的读写队列中；任务创建并进入运行队列之后，由于任务目前的状态为就绪状态，Executor会首先对其进行一次轮询，直到发现该任务读取的字符数量还没有达到要求，或者任务希望写入但写入失败，此时任务的状态会被修改为阻塞，并且在下一次任务的状态被设置为就绪之前，执行器都不会对其进行轮询。</w:t>
+      </w:r>
+    </w:p>
+    <w:p>
+      <w:pPr>
+        <w:pStyle w:val="a9"/>
+        <w:numPr>
+          <w:ilvl w:val="1"/>
+          <w:numId w:val="29"/>
+        </w:numPr>
+        <w:spacing w:line="440" w:lineRule="exact"/>
+        <w:ind w:firstLineChars="0"/>
+        <w:rPr>
+          <w:rFonts w:ascii="宋体" w:eastAsia="宋体" w:hAnsi="宋体"/>
+          <w:sz w:val="24"/>
+          <w:szCs w:val="24"/>
+        </w:rPr>
+      </w:pPr>
+      <w:r>
+        <w:rPr>
+          <w:rFonts w:ascii="宋体" w:eastAsia="宋体" w:hAnsi="宋体" w:hint="eastAsia"/>
+          <w:sz w:val="24"/>
+          <w:szCs w:val="24"/>
+        </w:rPr>
+        <w:t>等到串口中传来</w:t>
+      </w:r>
+      <w:r>
+        <w:rPr>
+          <w:rFonts w:ascii="宋体" w:eastAsia="宋体" w:hAnsi="宋体" w:hint="eastAsia"/>
+          <w:sz w:val="24"/>
+          <w:szCs w:val="24"/>
+        </w:rPr>
+        <w:t>接收器数据可用或者字符超时指示</w:t>
+      </w:r>
+      <w:r>
+        <w:rPr>
+          <w:rFonts w:ascii="宋体" w:eastAsia="宋体" w:hAnsi="宋体" w:hint="eastAsia"/>
+          <w:sz w:val="24"/>
+          <w:szCs w:val="24"/>
+        </w:rPr>
+        <w:t>中断（可读）以及</w:t>
+      </w:r>
+      <w:r>
+        <w:rPr>
+          <w:rFonts w:ascii="宋体" w:eastAsia="宋体" w:hAnsi="宋体" w:hint="eastAsia"/>
+          <w:sz w:val="24"/>
+          <w:szCs w:val="24"/>
+        </w:rPr>
+        <w:t>发送器保持寄存器空中断（可写）</w:t>
+      </w:r>
+      <w:r>
+        <w:rPr>
+          <w:rFonts w:ascii="宋体" w:eastAsia="宋体" w:hAnsi="宋体" w:hint="eastAsia"/>
+          <w:sz w:val="24"/>
+          <w:szCs w:val="24"/>
+        </w:rPr>
+        <w:t>时，相关的中断信息会被引导到中断服务例程。</w:t>
+      </w:r>
+    </w:p>
+    <w:p>
+      <w:pPr>
+        <w:pStyle w:val="a9"/>
+        <w:numPr>
+          <w:ilvl w:val="1"/>
+          <w:numId w:val="29"/>
+        </w:numPr>
+        <w:spacing w:line="440" w:lineRule="exact"/>
+        <w:ind w:firstLineChars="0"/>
+        <w:rPr>
+          <w:rFonts w:ascii="宋体" w:eastAsia="宋体" w:hAnsi="宋体"/>
+          <w:sz w:val="24"/>
+          <w:szCs w:val="24"/>
+        </w:rPr>
+      </w:pPr>
+      <w:r>
+        <w:rPr>
+          <w:rFonts w:ascii="宋体" w:eastAsia="宋体" w:hAnsi="宋体" w:hint="eastAsia"/>
+          <w:sz w:val="24"/>
+          <w:szCs w:val="24"/>
+        </w:rPr>
+        <w:t>然后通过中断服务例程，将等待在可读事件或可写事件上的任务全部唤醒。具体的，进入相应的</w:t>
+      </w:r>
+      <w:proofErr w:type="spellStart"/>
+      <w:r>
+        <w:rPr>
+          <w:rFonts w:ascii="宋体" w:eastAsia="宋体" w:hAnsi="宋体" w:hint="eastAsia"/>
+          <w:sz w:val="24"/>
+          <w:szCs w:val="24"/>
+        </w:rPr>
+        <w:t>waker</w:t>
+      </w:r>
+      <w:proofErr w:type="spellEnd"/>
+      <w:r>
+        <w:rPr>
+          <w:rFonts w:ascii="宋体" w:eastAsia="宋体" w:hAnsi="宋体" w:hint="eastAsia"/>
+          <w:sz w:val="24"/>
+          <w:szCs w:val="24"/>
+        </w:rPr>
+        <w:t>队列对</w:t>
+      </w:r>
+      <w:proofErr w:type="spellStart"/>
+      <w:r>
+        <w:rPr>
+          <w:rFonts w:ascii="宋体" w:eastAsia="宋体" w:hAnsi="宋体" w:hint="eastAsia"/>
+          <w:sz w:val="24"/>
+          <w:szCs w:val="24"/>
+        </w:rPr>
+        <w:t>waker</w:t>
+      </w:r>
+      <w:proofErr w:type="spellEnd"/>
+      <w:r>
+        <w:rPr>
+          <w:rFonts w:ascii="宋体" w:eastAsia="宋体" w:hAnsi="宋体" w:hint="eastAsia"/>
+          <w:sz w:val="24"/>
+          <w:szCs w:val="24"/>
+        </w:rPr>
+        <w:t>进行唤醒操作。</w:t>
+      </w:r>
+    </w:p>
+    <w:p>
+      <w:pPr>
+        <w:pStyle w:val="a9"/>
+        <w:numPr>
+          <w:ilvl w:val="1"/>
+          <w:numId w:val="29"/>
+        </w:numPr>
+        <w:spacing w:line="440" w:lineRule="exact"/>
+        <w:ind w:firstLineChars="0"/>
+        <w:rPr>
+          <w:rFonts w:ascii="宋体" w:eastAsia="宋体" w:hAnsi="宋体"/>
+          <w:sz w:val="24"/>
+          <w:szCs w:val="24"/>
+        </w:rPr>
+      </w:pPr>
+      <w:r>
+        <w:rPr>
+          <w:rFonts w:ascii="宋体" w:eastAsia="宋体" w:hAnsi="宋体" w:hint="eastAsia"/>
+          <w:sz w:val="24"/>
+          <w:szCs w:val="24"/>
+        </w:rPr>
+        <w:t>在中断服务例程中调用一次</w:t>
+      </w:r>
+      <w:proofErr w:type="spellStart"/>
+      <w:r>
+        <w:rPr>
+          <w:rFonts w:ascii="宋体" w:eastAsia="宋体" w:hAnsi="宋体" w:hint="eastAsia"/>
+          <w:sz w:val="24"/>
+          <w:szCs w:val="24"/>
+        </w:rPr>
+        <w:t>run_until_idle</w:t>
+      </w:r>
+      <w:proofErr w:type="spellEnd"/>
+      <w:r>
+        <w:rPr>
+          <w:rFonts w:ascii="宋体" w:eastAsia="宋体" w:hAnsi="宋体" w:hint="eastAsia"/>
+          <w:sz w:val="24"/>
+          <w:szCs w:val="24"/>
+        </w:rPr>
+        <w:t>方法，通知执行器可以继续轮询。</w:t>
+      </w:r>
+    </w:p>
+    <w:p>
+      <w:pPr>
+        <w:pStyle w:val="a9"/>
+        <w:numPr>
+          <w:ilvl w:val="1"/>
+          <w:numId w:val="29"/>
+        </w:numPr>
+        <w:spacing w:line="440" w:lineRule="exact"/>
+        <w:ind w:firstLineChars="0"/>
+        <w:rPr>
+          <w:rFonts w:ascii="宋体" w:eastAsia="宋体" w:hAnsi="宋体"/>
+          <w:sz w:val="24"/>
+          <w:szCs w:val="24"/>
+        </w:rPr>
+      </w:pPr>
+      <w:r>
+        <w:rPr>
+          <w:rFonts w:ascii="宋体" w:eastAsia="宋体" w:hAnsi="宋体" w:hint="eastAsia"/>
+          <w:sz w:val="24"/>
+          <w:szCs w:val="24"/>
+        </w:rPr>
+        <w:t>执行器</w:t>
+      </w:r>
+      <w:r>
+        <w:rPr>
+          <w:rFonts w:ascii="宋体" w:eastAsia="宋体" w:hAnsi="宋体" w:hint="eastAsia"/>
+          <w:sz w:val="24"/>
+          <w:szCs w:val="24"/>
+        </w:rPr>
+        <w:t>对</w:t>
+      </w:r>
+      <w:r>
+        <w:rPr>
+          <w:rFonts w:ascii="宋体" w:eastAsia="宋体" w:hAnsi="宋体" w:hint="eastAsia"/>
+          <w:sz w:val="24"/>
+          <w:szCs w:val="24"/>
+        </w:rPr>
+        <w:t>所有的就绪任务</w:t>
+      </w:r>
+      <w:r>
+        <w:rPr>
+          <w:rFonts w:ascii="宋体" w:eastAsia="宋体" w:hAnsi="宋体" w:hint="eastAsia"/>
+          <w:sz w:val="24"/>
+          <w:szCs w:val="24"/>
+        </w:rPr>
+        <w:t>进行一次轮询</w:t>
+      </w:r>
+      <w:r>
+        <w:rPr>
+          <w:rFonts w:ascii="宋体" w:eastAsia="宋体" w:hAnsi="宋体" w:hint="eastAsia"/>
+          <w:sz w:val="24"/>
+          <w:szCs w:val="24"/>
+        </w:rPr>
+        <w:t>。</w:t>
+      </w:r>
+    </w:p>
+    <w:p>
+      <w:pPr>
+        <w:spacing w:line="440" w:lineRule="exact"/>
+        <w:ind w:firstLine="420"/>
+        <w:rPr>
+          <w:rFonts w:ascii="宋体" w:eastAsia="宋体" w:hAnsi="宋体"/>
+          <w:sz w:val="24"/>
+          <w:szCs w:val="24"/>
+        </w:rPr>
+      </w:pPr>
+    </w:p>
+    <w:p>
+      <w:pPr>
+        <w:jc w:val="center"/>
+        <w:rPr>
+          <w:rFonts w:ascii="宋体" w:eastAsia="宋体" w:hAnsi="宋体"/>
+          <w:sz w:val="24"/>
+          <w:szCs w:val="24"/>
+        </w:rPr>
+      </w:pPr>
+      <w:r>
+        <w:rPr>
+          <w:noProof/>
+        </w:rPr>
+        <w:lastRenderedPageBreak/>
+        <w:drawing>
+          <wp:inline distT="0" distB="0" distL="0" distR="0" wp14:anchorId="0E314DB8" wp14:editId="430F278A">
+            <wp:extent cx="5544185" cy="2585085"/>
+            <wp:effectExtent l="0" t="0" r="0" b="5715"/>
+            <wp:docPr id="1742384455" name="图片 1"/>
+            <wp:cNvGraphicFramePr>
+              <a:graphicFrameLocks xmlns:a="http://schemas.openxmlformats.org/drawingml/2006/main" noChangeAspect="1"/>
+            </wp:cNvGraphicFramePr>
+            <a:graphic xmlns:a="http://schemas.openxmlformats.org/drawingml/2006/main">
+              <a:graphicData uri="http://schemas.openxmlformats.org/drawingml/2006/picture">
+                <pic:pic xmlns:pic="http://schemas.openxmlformats.org/drawingml/2006/picture">
+                  <pic:nvPicPr>
+                    <pic:cNvPr id="0" name="Picture 1"/>
+                    <pic:cNvPicPr>
+                      <a:picLocks noChangeAspect="1" noChangeArrowheads="1"/>
+                    </pic:cNvPicPr>
+                  </pic:nvPicPr>
+                  <pic:blipFill>
+                    <a:blip r:embed="rId16" cstate="print">
+                      <a:extLst>
+                        <a:ext uri="{28A0092B-C50C-407E-A947-70E740481C1C}">
+                          <a14:useLocalDpi xmlns:a14="http://schemas.microsoft.com/office/drawing/2010/main" val="0"/>
+                        </a:ext>
+                      </a:extLst>
+                    </a:blip>
+                    <a:srcRect/>
+                    <a:stretch>
+                      <a:fillRect/>
+                    </a:stretch>
+                  </pic:blipFill>
+                  <pic:spPr bwMode="auto">
+                    <a:xfrm>
+                      <a:off x="0" y="0"/>
+                      <a:ext cx="5544185" cy="2585085"/>
+                    </a:xfrm>
+                    <a:prstGeom prst="rect">
+                      <a:avLst/>
+                    </a:prstGeom>
+                    <a:noFill/>
+                    <a:ln>
+                      <a:noFill/>
+                    </a:ln>
+                  </pic:spPr>
+                </pic:pic>
+              </a:graphicData>
+            </a:graphic>
+          </wp:inline>
+        </w:drawing>
+      </w:r>
+    </w:p>
+    <w:p>
+      <w:pPr>
+        <w:jc w:val="center"/>
+        <w:rPr>
+          <w:rFonts w:ascii="宋体" w:eastAsia="宋体" w:hAnsi="宋体"/>
+        </w:rPr>
+      </w:pPr>
+      <w:r>
+        <w:rPr>
+          <w:rFonts w:ascii="宋体" w:eastAsia="宋体" w:hAnsi="宋体" w:hint="eastAsia"/>
+        </w:rPr>
+        <w:t>图3-</w:t>
+      </w:r>
+      <w:r>
+        <w:rPr>
+          <w:rFonts w:ascii="宋体" w:eastAsia="宋体" w:hAnsi="宋体" w:hint="eastAsia"/>
+        </w:rPr>
+        <w:t>2</w:t>
+      </w:r>
+      <w:r>
+        <w:rPr>
+          <w:rFonts w:ascii="宋体" w:eastAsia="宋体" w:hAnsi="宋体" w:hint="eastAsia"/>
+        </w:rPr>
+        <w:t xml:space="preserve"> </w:t>
+      </w:r>
+      <w:r>
+        <w:rPr>
+          <w:rFonts w:ascii="宋体" w:eastAsia="宋体" w:hAnsi="宋体" w:hint="eastAsia"/>
+        </w:rPr>
+        <w:t>异步串口驱动处理中断事件的流程</w:t>
+      </w:r>
     </w:p>
     <w:p>
       <w:pPr>
@@ -17853,7 +20060,6 @@
     </w:p>
     <w:p>
       <w:pPr>
-        <w:spacing w:line="440" w:lineRule="exact"/>
         <w:rPr>
           <w:rFonts w:ascii="宋体" w:eastAsia="宋体" w:hAnsi="宋体"/>
           <w:sz w:val="24"/>
@@ -17863,7 +20069,15 @@
     </w:p>
     <w:p>
       <w:pPr>
-        <w:spacing w:line="440" w:lineRule="exact"/>
+        <w:rPr>
+          <w:rFonts w:ascii="宋体" w:eastAsia="宋体" w:hAnsi="宋体"/>
+          <w:sz w:val="24"/>
+          <w:szCs w:val="24"/>
+        </w:rPr>
+      </w:pPr>
+    </w:p>
+    <w:p>
+      <w:pPr>
         <w:rPr>
           <w:rFonts w:ascii="宋体" w:eastAsia="宋体" w:hAnsi="宋体"/>
           <w:sz w:val="24"/>
@@ -18866,7 +21080,7 @@
   <w:abstractNum w:abstractNumId="1" w15:restartNumberingAfterBreak="0">
     <w:nsid w:val="02120B10"/>
     <w:multiLevelType w:val="multilevel"/>
-    <w:tmpl w:val="359E53BC"/>
+    <w:tmpl w:val="ACEC8056"/>
     <w:lvl w:ilvl="0">
       <w:start w:val="1"/>
       <w:numFmt w:val="decimal"/>
@@ -18879,17 +21093,17 @@
         <w:ind w:left="720" w:hanging="360"/>
       </w:pPr>
     </w:lvl>
-    <w:lvl w:ilvl="1" w:tentative="1">
+    <w:lvl w:ilvl="1">
       <w:start w:val="1"/>
       <w:numFmt w:val="decimal"/>
-      <w:lvlText w:val="%2."/>
+      <w:lvlText w:val="%2)"/>
       <w:lvlJc w:val="left"/>
       <w:pPr>
-        <w:tabs>
-          <w:tab w:val="num" w:pos="1440"/>
-        </w:tabs>
-        <w:ind w:left="1440" w:hanging="360"/>
-      </w:pPr>
+        <w:ind w:left="785" w:hanging="360"/>
+      </w:pPr>
+      <w:rPr>
+        <w:rFonts w:hint="default"/>
+      </w:rPr>
     </w:lvl>
     <w:lvl w:ilvl="2" w:tentative="1">
       <w:start w:val="1"/>
@@ -19155,6 +21369,119 @@
     </w:lvl>
   </w:abstractNum>
   <w:abstractNum w:abstractNumId="4" w15:restartNumberingAfterBreak="0">
+    <w:nsid w:val="078D68F5"/>
+    <w:multiLevelType w:val="multilevel"/>
+    <w:tmpl w:val="A18862A8"/>
+    <w:lvl w:ilvl="0">
+      <w:start w:val="1"/>
+      <w:numFmt w:val="decimal"/>
+      <w:lvlText w:val="%1."/>
+      <w:lvlJc w:val="left"/>
+      <w:pPr>
+        <w:tabs>
+          <w:tab w:val="num" w:pos="720"/>
+        </w:tabs>
+        <w:ind w:left="720" w:hanging="360"/>
+      </w:pPr>
+    </w:lvl>
+    <w:lvl w:ilvl="1" w:tentative="1">
+      <w:start w:val="1"/>
+      <w:numFmt w:val="decimal"/>
+      <w:lvlText w:val="%2."/>
+      <w:lvlJc w:val="left"/>
+      <w:pPr>
+        <w:tabs>
+          <w:tab w:val="num" w:pos="1440"/>
+        </w:tabs>
+        <w:ind w:left="1440" w:hanging="360"/>
+      </w:pPr>
+    </w:lvl>
+    <w:lvl w:ilvl="2" w:tentative="1">
+      <w:start w:val="1"/>
+      <w:numFmt w:val="decimal"/>
+      <w:lvlText w:val="%3."/>
+      <w:lvlJc w:val="left"/>
+      <w:pPr>
+        <w:tabs>
+          <w:tab w:val="num" w:pos="2160"/>
+        </w:tabs>
+        <w:ind w:left="2160" w:hanging="360"/>
+      </w:pPr>
+    </w:lvl>
+    <w:lvl w:ilvl="3" w:tentative="1">
+      <w:start w:val="1"/>
+      <w:numFmt w:val="decimal"/>
+      <w:lvlText w:val="%4."/>
+      <w:lvlJc w:val="left"/>
+      <w:pPr>
+        <w:tabs>
+          <w:tab w:val="num" w:pos="2880"/>
+        </w:tabs>
+        <w:ind w:left="2880" w:hanging="360"/>
+      </w:pPr>
+    </w:lvl>
+    <w:lvl w:ilvl="4" w:tentative="1">
+      <w:start w:val="1"/>
+      <w:numFmt w:val="decimal"/>
+      <w:lvlText w:val="%5."/>
+      <w:lvlJc w:val="left"/>
+      <w:pPr>
+        <w:tabs>
+          <w:tab w:val="num" w:pos="3600"/>
+        </w:tabs>
+        <w:ind w:left="3600" w:hanging="360"/>
+      </w:pPr>
+    </w:lvl>
+    <w:lvl w:ilvl="5" w:tentative="1">
+      <w:start w:val="1"/>
+      <w:numFmt w:val="decimal"/>
+      <w:lvlText w:val="%6."/>
+      <w:lvlJc w:val="left"/>
+      <w:pPr>
+        <w:tabs>
+          <w:tab w:val="num" w:pos="4320"/>
+        </w:tabs>
+        <w:ind w:left="4320" w:hanging="360"/>
+      </w:pPr>
+    </w:lvl>
+    <w:lvl w:ilvl="6" w:tentative="1">
+      <w:start w:val="1"/>
+      <w:numFmt w:val="decimal"/>
+      <w:lvlText w:val="%7."/>
+      <w:lvlJc w:val="left"/>
+      <w:pPr>
+        <w:tabs>
+          <w:tab w:val="num" w:pos="5040"/>
+        </w:tabs>
+        <w:ind w:left="5040" w:hanging="360"/>
+      </w:pPr>
+    </w:lvl>
+    <w:lvl w:ilvl="7" w:tentative="1">
+      <w:start w:val="1"/>
+      <w:numFmt w:val="decimal"/>
+      <w:lvlText w:val="%8."/>
+      <w:lvlJc w:val="left"/>
+      <w:pPr>
+        <w:tabs>
+          <w:tab w:val="num" w:pos="5760"/>
+        </w:tabs>
+        <w:ind w:left="5760" w:hanging="360"/>
+      </w:pPr>
+    </w:lvl>
+    <w:lvl w:ilvl="8" w:tentative="1">
+      <w:start w:val="1"/>
+      <w:numFmt w:val="decimal"/>
+      <w:lvlText w:val="%9."/>
+      <w:lvlJc w:val="left"/>
+      <w:pPr>
+        <w:tabs>
+          <w:tab w:val="num" w:pos="6480"/>
+        </w:tabs>
+        <w:ind w:left="6480" w:hanging="360"/>
+      </w:pPr>
+    </w:lvl>
+  </w:abstractNum>
+  <w:abstractNum w:abstractNumId="5" w15:restartNumberingAfterBreak="0">
     <w:nsid w:val="079638A2"/>
     <w:multiLevelType w:val="hybridMultilevel"/>
     <w:tmpl w:val="380ECCEA"/>
@@ -19243,7 +21570,7 @@
       </w:pPr>
     </w:lvl>
   </w:abstractNum>
-  <w:abstractNum w:abstractNumId="5" w15:restartNumberingAfterBreak="0">
+  <w:abstractNum w:abstractNumId="6" w15:restartNumberingAfterBreak="0">
     <w:nsid w:val="0A685D82"/>
     <w:multiLevelType w:val="hybridMultilevel"/>
     <w:tmpl w:val="832CA67C"/>
@@ -19332,7 +21659,7 @@
       </w:pPr>
     </w:lvl>
   </w:abstractNum>
-  <w:abstractNum w:abstractNumId="6" w15:restartNumberingAfterBreak="0">
+  <w:abstractNum w:abstractNumId="7" w15:restartNumberingAfterBreak="0">
     <w:nsid w:val="1042649B"/>
     <w:multiLevelType w:val="hybridMultilevel"/>
     <w:tmpl w:val="380ECCEA"/>
@@ -19421,7 +21748,7 @@
       </w:pPr>
     </w:lvl>
   </w:abstractNum>
-  <w:abstractNum w:abstractNumId="7" w15:restartNumberingAfterBreak="0">
+  <w:abstractNum w:abstractNumId="8" w15:restartNumberingAfterBreak="0">
     <w:nsid w:val="111E5FCA"/>
     <w:multiLevelType w:val="hybridMultilevel"/>
     <w:tmpl w:val="C7940170"/>
@@ -19510,7 +21837,7 @@
       </w:pPr>
     </w:lvl>
   </w:abstractNum>
-  <w:abstractNum w:abstractNumId="8" w15:restartNumberingAfterBreak="0">
+  <w:abstractNum w:abstractNumId="9" w15:restartNumberingAfterBreak="0">
     <w:nsid w:val="130A0A5E"/>
     <w:multiLevelType w:val="hybridMultilevel"/>
     <w:tmpl w:val="BF9EA34A"/>
@@ -19599,7 +21926,7 @@
       </w:pPr>
     </w:lvl>
   </w:abstractNum>
-  <w:abstractNum w:abstractNumId="9" w15:restartNumberingAfterBreak="0">
+  <w:abstractNum w:abstractNumId="10" w15:restartNumberingAfterBreak="0">
     <w:nsid w:val="16BF598C"/>
     <w:multiLevelType w:val="hybridMultilevel"/>
     <w:tmpl w:val="0E68F584"/>
@@ -19688,7 +22015,7 @@
       </w:pPr>
     </w:lvl>
   </w:abstractNum>
-  <w:abstractNum w:abstractNumId="10" w15:restartNumberingAfterBreak="0">
+  <w:abstractNum w:abstractNumId="11" w15:restartNumberingAfterBreak="0">
     <w:nsid w:val="1AC24B95"/>
     <w:multiLevelType w:val="multilevel"/>
     <w:tmpl w:val="C6C62206"/>
@@ -19801,7 +22128,7 @@
       </w:rPr>
     </w:lvl>
   </w:abstractNum>
-  <w:abstractNum w:abstractNumId="11" w15:restartNumberingAfterBreak="0">
+  <w:abstractNum w:abstractNumId="12" w15:restartNumberingAfterBreak="0">
     <w:nsid w:val="243B3185"/>
     <w:multiLevelType w:val="hybridMultilevel"/>
     <w:tmpl w:val="07D4AD0C"/>
@@ -19890,7 +22217,7 @@
       </w:pPr>
     </w:lvl>
   </w:abstractNum>
-  <w:abstractNum w:abstractNumId="12" w15:restartNumberingAfterBreak="0">
+  <w:abstractNum w:abstractNumId="13" w15:restartNumberingAfterBreak="0">
     <w:nsid w:val="24B5726D"/>
     <w:multiLevelType w:val="hybridMultilevel"/>
     <w:tmpl w:val="866C44AA"/>
@@ -19979,7 +22306,7 @@
       </w:pPr>
     </w:lvl>
   </w:abstractNum>
-  <w:abstractNum w:abstractNumId="13" w15:restartNumberingAfterBreak="0">
+  <w:abstractNum w:abstractNumId="14" w15:restartNumberingAfterBreak="0">
     <w:nsid w:val="24C01243"/>
     <w:multiLevelType w:val="hybridMultilevel"/>
     <w:tmpl w:val="932A2030"/>
@@ -20065,7 +22392,7 @@
       </w:pPr>
     </w:lvl>
   </w:abstractNum>
-  <w:abstractNum w:abstractNumId="14" w15:restartNumberingAfterBreak="0">
+  <w:abstractNum w:abstractNumId="15" w15:restartNumberingAfterBreak="0">
     <w:nsid w:val="288F4283"/>
     <w:multiLevelType w:val="hybridMultilevel"/>
     <w:tmpl w:val="0696FEA4"/>
@@ -20154,7 +22481,7 @@
       </w:pPr>
     </w:lvl>
   </w:abstractNum>
-  <w:abstractNum w:abstractNumId="15" w15:restartNumberingAfterBreak="0">
+  <w:abstractNum w:abstractNumId="16" w15:restartNumberingAfterBreak="0">
     <w:nsid w:val="29F95D6A"/>
     <w:multiLevelType w:val="hybridMultilevel"/>
     <w:tmpl w:val="08449A16"/>
@@ -20240,7 +22567,7 @@
       </w:pPr>
     </w:lvl>
   </w:abstractNum>
-  <w:abstractNum w:abstractNumId="16" w15:restartNumberingAfterBreak="0">
+  <w:abstractNum w:abstractNumId="17" w15:restartNumberingAfterBreak="0">
     <w:nsid w:val="3672604D"/>
     <w:multiLevelType w:val="hybridMultilevel"/>
     <w:tmpl w:val="488A473A"/>
@@ -20329,7 +22656,7 @@
       </w:pPr>
     </w:lvl>
   </w:abstractNum>
-  <w:abstractNum w:abstractNumId="17" w15:restartNumberingAfterBreak="0">
+  <w:abstractNum w:abstractNumId="18" w15:restartNumberingAfterBreak="0">
     <w:nsid w:val="3CA82BDC"/>
     <w:multiLevelType w:val="hybridMultilevel"/>
     <w:tmpl w:val="9E06BF4C"/>
@@ -20418,7 +22745,7 @@
       </w:pPr>
     </w:lvl>
   </w:abstractNum>
-  <w:abstractNum w:abstractNumId="18" w15:restartNumberingAfterBreak="0">
+  <w:abstractNum w:abstractNumId="19" w15:restartNumberingAfterBreak="0">
     <w:nsid w:val="4079303A"/>
     <w:multiLevelType w:val="hybridMultilevel"/>
     <w:tmpl w:val="836C4FBE"/>
@@ -20507,7 +22834,7 @@
       </w:pPr>
     </w:lvl>
   </w:abstractNum>
-  <w:abstractNum w:abstractNumId="19" w15:restartNumberingAfterBreak="0">
+  <w:abstractNum w:abstractNumId="20" w15:restartNumberingAfterBreak="0">
     <w:nsid w:val="41F76CAF"/>
     <w:multiLevelType w:val="hybridMultilevel"/>
     <w:tmpl w:val="57EC8292"/>
@@ -20596,7 +22923,7 @@
       </w:pPr>
     </w:lvl>
   </w:abstractNum>
-  <w:abstractNum w:abstractNumId="20" w15:restartNumberingAfterBreak="0">
+  <w:abstractNum w:abstractNumId="21" w15:restartNumberingAfterBreak="0">
     <w:nsid w:val="45A7691B"/>
     <w:multiLevelType w:val="hybridMultilevel"/>
     <w:tmpl w:val="8D3CD322"/>
@@ -20685,7 +23012,7 @@
       </w:pPr>
     </w:lvl>
   </w:abstractNum>
-  <w:abstractNum w:abstractNumId="21" w15:restartNumberingAfterBreak="0">
+  <w:abstractNum w:abstractNumId="22" w15:restartNumberingAfterBreak="0">
     <w:nsid w:val="4CB345B6"/>
     <w:multiLevelType w:val="hybridMultilevel"/>
     <w:tmpl w:val="C7940170"/>
@@ -20774,7 +23101,7 @@
       </w:pPr>
     </w:lvl>
   </w:abstractNum>
-  <w:abstractNum w:abstractNumId="22" w15:restartNumberingAfterBreak="0">
+  <w:abstractNum w:abstractNumId="23" w15:restartNumberingAfterBreak="0">
     <w:nsid w:val="547E1A99"/>
     <w:multiLevelType w:val="hybridMultilevel"/>
     <w:tmpl w:val="28BE80FA"/>
@@ -20887,7 +23214,7 @@
       </w:rPr>
     </w:lvl>
   </w:abstractNum>
-  <w:abstractNum w:abstractNumId="23" w15:restartNumberingAfterBreak="0">
+  <w:abstractNum w:abstractNumId="24" w15:restartNumberingAfterBreak="0">
     <w:nsid w:val="58C8315B"/>
     <w:multiLevelType w:val="hybridMultilevel"/>
     <w:tmpl w:val="380ECCEA"/>
@@ -20976,7 +23303,7 @@
       </w:pPr>
     </w:lvl>
   </w:abstractNum>
-  <w:abstractNum w:abstractNumId="24" w15:restartNumberingAfterBreak="0">
+  <w:abstractNum w:abstractNumId="25" w15:restartNumberingAfterBreak="0">
     <w:nsid w:val="59CC40F4"/>
     <w:multiLevelType w:val="hybridMultilevel"/>
     <w:tmpl w:val="932A2030"/>
@@ -21062,7 +23389,7 @@
       </w:pPr>
     </w:lvl>
   </w:abstractNum>
-  <w:abstractNum w:abstractNumId="25" w15:restartNumberingAfterBreak="0">
+  <w:abstractNum w:abstractNumId="26" w15:restartNumberingAfterBreak="0">
     <w:nsid w:val="611D5B24"/>
     <w:multiLevelType w:val="multilevel"/>
     <w:tmpl w:val="7668E454"/>
@@ -21175,7 +23502,120 @@
       </w:rPr>
     </w:lvl>
   </w:abstractNum>
-  <w:abstractNum w:abstractNumId="26" w15:restartNumberingAfterBreak="0">
+  <w:abstractNum w:abstractNumId="27" w15:restartNumberingAfterBreak="0">
+    <w:nsid w:val="617176FD"/>
+    <w:multiLevelType w:val="hybridMultilevel"/>
+    <w:tmpl w:val="2EF85B18"/>
+    <w:lvl w:ilvl="0" w:tplc="04090001">
+      <w:start w:val="1"/>
+      <w:numFmt w:val="bullet"/>
+      <w:lvlText w:val=""/>
+      <w:lvlJc w:val="left"/>
+      <w:pPr>
+        <w:ind w:left="860" w:hanging="440"/>
+      </w:pPr>
+      <w:rPr>
+        <w:rFonts w:ascii="Wingdings" w:hAnsi="Wingdings" w:hint="default"/>
+      </w:rPr>
+    </w:lvl>
+    <w:lvl w:ilvl="1" w:tplc="04090003" w:tentative="1">
+      <w:start w:val="1"/>
+      <w:numFmt w:val="bullet"/>
+      <w:lvlText w:val=""/>
+      <w:lvlJc w:val="left"/>
+      <w:pPr>
+        <w:ind w:left="1300" w:hanging="440"/>
+      </w:pPr>
+      <w:rPr>
+        <w:rFonts w:ascii="Wingdings" w:hAnsi="Wingdings" w:hint="default"/>
+      </w:rPr>
+    </w:lvl>
+    <w:lvl w:ilvl="2" w:tplc="04090005" w:tentative="1">
+      <w:start w:val="1"/>
+      <w:numFmt w:val="bullet"/>
+      <w:lvlText w:val=""/>
+      <w:lvlJc w:val="left"/>
+      <w:pPr>
+        <w:ind w:left="1740" w:hanging="440"/>
+      </w:pPr>
+      <w:rPr>
+        <w:rFonts w:ascii="Wingdings" w:hAnsi="Wingdings" w:hint="default"/>
+      </w:rPr>
+    </w:lvl>
+    <w:lvl w:ilvl="3" w:tplc="04090001" w:tentative="1">
+      <w:start w:val="1"/>
+      <w:numFmt w:val="bullet"/>
+      <w:lvlText w:val=""/>
+      <w:lvlJc w:val="left"/>
+      <w:pPr>
+        <w:ind w:left="2180" w:hanging="440"/>
+      </w:pPr>
+      <w:rPr>
+        <w:rFonts w:ascii="Wingdings" w:hAnsi="Wingdings" w:hint="default"/>
+      </w:rPr>
+    </w:lvl>
+    <w:lvl w:ilvl="4" w:tplc="04090003" w:tentative="1">
+      <w:start w:val="1"/>
+      <w:numFmt w:val="bullet"/>
+      <w:lvlText w:val=""/>
+      <w:lvlJc w:val="left"/>
+      <w:pPr>
+        <w:ind w:left="2620" w:hanging="440"/>
+      </w:pPr>
+      <w:rPr>
+        <w:rFonts w:ascii="Wingdings" w:hAnsi="Wingdings" w:hint="default"/>
+      </w:rPr>
+    </w:lvl>
+    <w:lvl w:ilvl="5" w:tplc="04090005" w:tentative="1">
+      <w:start w:val="1"/>
+      <w:numFmt w:val="bullet"/>
+      <w:lvlText w:val=""/>
+      <w:lvlJc w:val="left"/>
+      <w:pPr>
+        <w:ind w:left="3060" w:hanging="440"/>
+      </w:pPr>
+      <w:rPr>
+        <w:rFonts w:ascii="Wingdings" w:hAnsi="Wingdings" w:hint="default"/>
+      </w:rPr>
+    </w:lvl>
+    <w:lvl w:ilvl="6" w:tplc="04090001" w:tentative="1">
+      <w:start w:val="1"/>
+      <w:numFmt w:val="bullet"/>
+      <w:lvlText w:val=""/>
+      <w:lvlJc w:val="left"/>
+      <w:pPr>
+        <w:ind w:left="3500" w:hanging="440"/>
+      </w:pPr>
+      <w:rPr>
+        <w:rFonts w:ascii="Wingdings" w:hAnsi="Wingdings" w:hint="default"/>
+      </w:rPr>
+    </w:lvl>
+    <w:lvl w:ilvl="7" w:tplc="04090003" w:tentative="1">
+      <w:start w:val="1"/>
+      <w:numFmt w:val="bullet"/>
+      <w:lvlText w:val=""/>
+      <w:lvlJc w:val="left"/>
+      <w:pPr>
+        <w:ind w:left="3940" w:hanging="440"/>
+      </w:pPr>
+      <w:rPr>
+        <w:rFonts w:ascii="Wingdings" w:hAnsi="Wingdings" w:hint="default"/>
+      </w:rPr>
+    </w:lvl>
+    <w:lvl w:ilvl="8" w:tplc="04090005" w:tentative="1">
+      <w:start w:val="1"/>
+      <w:numFmt w:val="bullet"/>
+      <w:lvlText w:val=""/>
+      <w:lvlJc w:val="left"/>
+      <w:pPr>
+        <w:ind w:left="4380" w:hanging="440"/>
+      </w:pPr>
+      <w:rPr>
+        <w:rFonts w:ascii="Wingdings" w:hAnsi="Wingdings" w:hint="default"/>
+      </w:rPr>
+    </w:lvl>
+  </w:abstractNum>
+  <w:abstractNum w:abstractNumId="28" w15:restartNumberingAfterBreak="0">
     <w:nsid w:val="66BB6A67"/>
     <w:multiLevelType w:val="multilevel"/>
     <w:tmpl w:val="8ACE7EC8"/>
@@ -21288,7 +23728,7 @@
       </w:pPr>
     </w:lvl>
   </w:abstractNum>
-  <w:abstractNum w:abstractNumId="27" w15:restartNumberingAfterBreak="0">
+  <w:abstractNum w:abstractNumId="29" w15:restartNumberingAfterBreak="0">
     <w:nsid w:val="689F753E"/>
     <w:multiLevelType w:val="hybridMultilevel"/>
     <w:tmpl w:val="6F50A928"/>
@@ -21401,7 +23841,7 @@
       </w:rPr>
     </w:lvl>
   </w:abstractNum>
-  <w:abstractNum w:abstractNumId="28" w15:restartNumberingAfterBreak="0">
+  <w:abstractNum w:abstractNumId="30" w15:restartNumberingAfterBreak="0">
     <w:nsid w:val="7ADF21FD"/>
     <w:multiLevelType w:val="multilevel"/>
     <w:tmpl w:val="2C5E5ACE"/>
@@ -21514,7 +23954,7 @@
       </w:pPr>
     </w:lvl>
   </w:abstractNum>
-  <w:abstractNum w:abstractNumId="29" w15:restartNumberingAfterBreak="0">
+  <w:abstractNum w:abstractNumId="31" w15:restartNumberingAfterBreak="0">
     <w:nsid w:val="7C15065F"/>
     <w:multiLevelType w:val="hybridMultilevel"/>
     <w:tmpl w:val="E8F8F3C8"/>
@@ -21604,94 +24044,100 @@
     </w:lvl>
   </w:abstractNum>
   <w:num w:numId="1" w16cid:durableId="290939234">
+    <w:abstractNumId w:val="16"/>
+  </w:num>
+  <w:num w:numId="2" w16cid:durableId="471215078">
+    <w:abstractNumId w:val="13"/>
+  </w:num>
+  <w:num w:numId="3" w16cid:durableId="1555123202">
     <w:abstractNumId w:val="15"/>
   </w:num>
-  <w:num w:numId="2" w16cid:durableId="471215078">
+  <w:num w:numId="4" w16cid:durableId="1410418183">
+    <w:abstractNumId w:val="10"/>
+  </w:num>
+  <w:num w:numId="5" w16cid:durableId="1465929343">
+    <w:abstractNumId w:val="11"/>
+  </w:num>
+  <w:num w:numId="6" w16cid:durableId="2082825745">
+    <w:abstractNumId w:val="26"/>
+  </w:num>
+  <w:num w:numId="7" w16cid:durableId="140585599">
+    <w:abstractNumId w:val="6"/>
+  </w:num>
+  <w:num w:numId="8" w16cid:durableId="2048406966">
+    <w:abstractNumId w:val="21"/>
+  </w:num>
+  <w:num w:numId="9" w16cid:durableId="1038166458">
+    <w:abstractNumId w:val="19"/>
+  </w:num>
+  <w:num w:numId="10" w16cid:durableId="1083331040">
+    <w:abstractNumId w:val="5"/>
+  </w:num>
+  <w:num w:numId="11" w16cid:durableId="523135776">
+    <w:abstractNumId w:val="17"/>
+  </w:num>
+  <w:num w:numId="12" w16cid:durableId="150145815">
     <w:abstractNumId w:val="12"/>
   </w:num>
-  <w:num w:numId="3" w16cid:durableId="1555123202">
-    <w:abstractNumId w:val="14"/>
-  </w:num>
-  <w:num w:numId="4" w16cid:durableId="1410418183">
-    <w:abstractNumId w:val="9"/>
-  </w:num>
-  <w:num w:numId="5" w16cid:durableId="1465929343">
-    <w:abstractNumId w:val="10"/>
-  </w:num>
-  <w:num w:numId="6" w16cid:durableId="2082825745">
-    <w:abstractNumId w:val="25"/>
-  </w:num>
-  <w:num w:numId="7" w16cid:durableId="140585599">
-    <w:abstractNumId w:val="5"/>
-  </w:num>
-  <w:num w:numId="8" w16cid:durableId="2048406966">
+  <w:num w:numId="13" w16cid:durableId="514000437">
     <w:abstractNumId w:val="20"/>
   </w:num>
-  <w:num w:numId="9" w16cid:durableId="1038166458">
-    <w:abstractNumId w:val="18"/>
-  </w:num>
-  <w:num w:numId="10" w16cid:durableId="1083331040">
-    <w:abstractNumId w:val="4"/>
-  </w:num>
-  <w:num w:numId="11" w16cid:durableId="523135776">
-    <w:abstractNumId w:val="16"/>
-  </w:num>
-  <w:num w:numId="12" w16cid:durableId="150145815">
-    <w:abstractNumId w:val="11"/>
-  </w:num>
-  <w:num w:numId="13" w16cid:durableId="514000437">
-    <w:abstractNumId w:val="19"/>
-  </w:num>
   <w:num w:numId="14" w16cid:durableId="2099717401">
-    <w:abstractNumId w:val="29"/>
+    <w:abstractNumId w:val="31"/>
   </w:num>
   <w:num w:numId="15" w16cid:durableId="431126540">
     <w:abstractNumId w:val="0"/>
   </w:num>
   <w:num w:numId="16" w16cid:durableId="163127150">
+    <w:abstractNumId w:val="8"/>
+  </w:num>
+  <w:num w:numId="17" w16cid:durableId="539509774">
+    <w:abstractNumId w:val="24"/>
+  </w:num>
+  <w:num w:numId="18" w16cid:durableId="1708140381">
     <w:abstractNumId w:val="7"/>
   </w:num>
-  <w:num w:numId="17" w16cid:durableId="539509774">
-    <w:abstractNumId w:val="23"/>
-  </w:num>
-  <w:num w:numId="18" w16cid:durableId="1708140381">
-    <w:abstractNumId w:val="6"/>
-  </w:num>
   <w:num w:numId="19" w16cid:durableId="495802055">
-    <w:abstractNumId w:val="21"/>
+    <w:abstractNumId w:val="22"/>
   </w:num>
   <w:num w:numId="20" w16cid:durableId="761805380">
     <w:abstractNumId w:val="3"/>
   </w:num>
   <w:num w:numId="21" w16cid:durableId="1458791455">
-    <w:abstractNumId w:val="17"/>
+    <w:abstractNumId w:val="18"/>
   </w:num>
   <w:num w:numId="22" w16cid:durableId="1611474029">
-    <w:abstractNumId w:val="13"/>
+    <w:abstractNumId w:val="14"/>
   </w:num>
   <w:num w:numId="23" w16cid:durableId="569314373">
-    <w:abstractNumId w:val="24"/>
+    <w:abstractNumId w:val="25"/>
   </w:num>
   <w:num w:numId="24" w16cid:durableId="1735617180">
-    <w:abstractNumId w:val="27"/>
+    <w:abstractNumId w:val="29"/>
   </w:num>
   <w:num w:numId="25" w16cid:durableId="625507930">
-    <w:abstractNumId w:val="8"/>
+    <w:abstractNumId w:val="9"/>
   </w:num>
   <w:num w:numId="26" w16cid:durableId="304968357">
+    <w:abstractNumId w:val="30"/>
+  </w:num>
+  <w:num w:numId="27" w16cid:durableId="703601780">
     <w:abstractNumId w:val="28"/>
   </w:num>
-  <w:num w:numId="27" w16cid:durableId="703601780">
-    <w:abstractNumId w:val="26"/>
-  </w:num>
   <w:num w:numId="28" w16cid:durableId="1185628970">
-    <w:abstractNumId w:val="22"/>
+    <w:abstractNumId w:val="23"/>
   </w:num>
   <w:num w:numId="29" w16cid:durableId="1457869612">
     <w:abstractNumId w:val="1"/>
   </w:num>
   <w:num w:numId="30" w16cid:durableId="1696341913">
     <w:abstractNumId w:val="2"/>
+  </w:num>
+  <w:num w:numId="31" w16cid:durableId="500049759">
+    <w:abstractNumId w:val="4"/>
+  </w:num>
+  <w:num w:numId="32" w16cid:durableId="1933775177">
+    <w:abstractNumId w:val="27"/>
   </w:num>
 </w:numbering>
 </file>

</xml_diff>